<commit_message>
This should be it.
</commit_message>
<xml_diff>
--- a/Shiny Dashboard for Sample Sizes and Power/Documentation/Output/Shiny_Dashboard_for_Sample_Size_and_Power.docx
+++ b/Shiny Dashboard for Sample Sizes and Power/Documentation/Output/Shiny_Dashboard_for_Sample_Size_and_Power.docx
@@ -95,7 +95,7 @@
         <w:pStyle w:val="FirstParagraph"/>
       </w:pPr>
       <w:r>
-        <w:t xml:space="preserve">The purpose of this Shiny Dashboard is to create an interactive sample size and power calculation tool that duplicates some of the functionality found in the Piface Java applet created by Russell V. Lenth (2006). As modern computers have continued to support updated versions of Java, the Piface application has not been updated to use newer versions of Java, and thus now has compatibility issues with most systems. Shiny Dashboards will provide a modernized interface for this updated application. The ability to use interactive sliders and text boxes to enter information allows the user to see in real time how certain inputs like mean, proportion, significance level, power, etc. affect outputs like required sample size or power. This allows the user to explore the relationships among variables and ultimately understand the calculations better.</w:t>
+        <w:t xml:space="preserve">The purpose of this Shiny Dashboard is to create an interactive sample size and power calculation tool that duplicates some of the functionality found in the Piface Java applet created by Russell V. Lenth (2006). The ability to use interactive sliders and text boxes to enter information allows the user to see in real time how certain inputs like mean, proportion, significance level, power, etc. affect outputs like required sample size or power. This allows the user to explore the relationships among variables and ultimately understand the calculations better.</w:t>
       </w:r>
     </w:p>
     <w:p>
@@ -473,33 +473,7 @@
         <w:t xml:space="preserve"> </w:t>
       </w:r>
       <w:r>
-        <w:t xml:space="preserve">serum free light chains (FLC) in the blood among a few other variables. Assaying the blood examines immunoglobulins made up of heavy chains. Light chains bind to the heavy chains leaving any extra light chains to be considered "free". These free light chains are classified as either Kappa or Lambda. The levels of Kappa and Lambda FLC are expressed in units of milligrams per liter (mg/L) and are often presented as the Kappa Lambda ratio,</w:t>
-      </w:r>
-      <w:r>
-        <w:t xml:space="preserve"> </w:t>
-      </w:r>
-      <m:oMath>
-        <m:f>
-          <m:fPr>
-            <m:type m:val="bar"/>
-          </m:fPr>
-          <m:num>
-            <m:r>
-              <m:t>κ</m:t>
-            </m:r>
-          </m:num>
-          <m:den>
-            <m:r>
-              <m:t>λ</m:t>
-            </m:r>
-          </m:den>
-        </m:f>
-      </m:oMath>
-      <w:r>
-        <w:t xml:space="preserve"> </w:t>
-      </w:r>
-      <w:r>
-        <w:t xml:space="preserve">(Turley, 2017). In the time between the original prevalence study and the secondary assay, some work had been done suggesting serum FLC levels were associated with immune disregulation. The secondary assay collected data necessary to examine the association of FLC levels and death rates.</w:t>
+        <w:t xml:space="preserve">serum levels among a few other variables. In the time between the original prevalence study and the secondary assay, some work had been done suggesting serum free light chain, FLC, levels were associated with immune disregulation. The secondary assay collected data necessary to examine the association of FLC levels and death rates.</w:t>
       </w:r>
     </w:p>
     <w:p>
@@ -788,7 +762,7 @@
         <w:t xml:space="preserve"> </w:t>
       </w:r>
       <w:r>
-        <w:t xml:space="preserve">in a two-sided comparison. The null and alternative hypotheses are</w:t>
+        <w:t xml:space="preserve">in a two-sided comparison. In comparing the two values, it follows that the null and alternative hypotheses are</w:t>
       </w:r>
       <w:r>
         <w:t xml:space="preserve"> </w:t>
@@ -987,7 +961,7 @@
         <w:t xml:space="preserve"> </w:t>
       </w:r>
       <w:r>
-        <w:t xml:space="preserve">is defined as previously stated.</w:t>
+        <w:t xml:space="preserve">is defined as previously stated. Since it is typically the case that the population being compared to the fixed reference value cannot be assessed on a whole, a sample of the population can be taken.</w:t>
       </w:r>
       <w:r>
         <w:t xml:space="preserve"> </w:t>
@@ -1008,7 +982,7 @@
         <w:t xml:space="preserve"> </w:t>
       </w:r>
       <w:r>
-        <w:t xml:space="preserve">is the sample mean,</w:t>
+        <w:t xml:space="preserve">is defined as the sample mean,</w:t>
       </w:r>
       <w:r>
         <w:t xml:space="preserve"> </w:t>
@@ -1036,7 +1010,7 @@
         <w:t xml:space="preserve"> </w:t>
       </w:r>
       <w:r>
-        <w:t xml:space="preserve">is the size of the sample from the population. Under the null hypothesis,</w:t>
+        <w:t xml:space="preserve">is the size of the sample from the population. Then,</w:t>
       </w:r>
       <w:r>
         <w:t xml:space="preserve"> </w:t>
@@ -1050,7 +1024,7 @@
         <w:t xml:space="preserve"> </w:t>
       </w:r>
       <w:r>
-        <w:t xml:space="preserve">follows a</w:t>
+        <w:t xml:space="preserve">is the</w:t>
       </w:r>
       <w:r>
         <w:t xml:space="preserve"> </w:t>
@@ -1061,27 +1035,18 @@
         </m:r>
       </m:oMath>
       <w:r>
-        <w:t xml:space="preserve">-distribution with</w:t>
+        <w:t xml:space="preserve">-statistic from the</w:t>
       </w:r>
       <w:r>
         <w:t xml:space="preserve"> </w:t>
       </w:r>
       <m:oMath>
         <m:r>
-          <m:t>n</m:t>
-        </m:r>
-        <m:r>
-          <m:t>−</m:t>
-        </m:r>
-        <m:r>
-          <m:t>1</m:t>
+          <m:t>t</m:t>
         </m:r>
       </m:oMath>
       <w:r>
-        <w:t xml:space="preserve"> </w:t>
-      </w:r>
-      <w:r>
-        <w:t xml:space="preserve">degrees of freedom.</w:t>
+        <w:t xml:space="preserve">-distribution.</w:t>
       </w:r>
     </w:p>
     <w:p>
@@ -1098,7 +1063,18 @@
         <w:t xml:space="preserve"> </w:t>
       </w:r>
       <w:r>
-        <w:t xml:space="preserve">The power of a study is defined as the probability of correctly rejecting the null hypothesis and can be expressed as the probability that the</w:t>
+        <w:t xml:space="preserve">The power of a study is defined as the probability of correctly rejecting the null hypothesis. Since the null and alternative hypotheses are defined as above, the</w:t>
+      </w:r>
+      <w:r>
+        <w:t xml:space="preserve"> </w:t>
+      </w:r>
+      <m:oMath>
+        <m:r>
+          <m:t>t</m:t>
+        </m:r>
+      </m:oMath>
+      <w:r>
+        <w:t xml:space="preserve">-statistic can be used. The power can then be expressed as the probability that the</w:t>
       </w:r>
       <w:r>
         <w:t xml:space="preserve"> </w:t>
@@ -2597,18 +2573,9 @@
                 <m:r>
                   <m:t>=</m:t>
                 </m:r>
-                <m:sSub>
-                  <m:e>
-                    <m:r>
-                      <m:t>f</m:t>
-                    </m:r>
-                  </m:e>
-                  <m:sub>
-                    <m:r>
-                      <m:t>t</m:t>
-                    </m:r>
-                  </m:sub>
-                </m:sSub>
+                <m:r>
+                  <m:t>ϕ</m:t>
+                </m:r>
                 <m:d>
                   <m:dPr>
                     <m:begChr m:val="("/>
@@ -2710,18 +2677,9 @@
                 <m:r>
                   <m:t>−</m:t>
                 </m:r>
-                <m:sSub>
-                  <m:e>
-                    <m:r>
-                      <m:t>f</m:t>
-                    </m:r>
-                  </m:e>
-                  <m:sub>
-                    <m:r>
-                      <m:t>t</m:t>
-                    </m:r>
-                  </m:sub>
-                </m:sSub>
+                <m:r>
+                  <m:t>ϕ</m:t>
+                </m:r>
                 <m:d>
                   <m:dPr>
                     <m:begChr m:val="("/>
@@ -2826,6 +2784,50 @@
       </w:pPr>
       <w:r>
         <w:t xml:space="preserve">where</w:t>
+      </w:r>
+      <w:r>
+        <w:t xml:space="preserve"> </w:t>
+      </w:r>
+      <m:oMath>
+        <m:bar>
+          <m:barPr>
+            <m:pos m:val="top"/>
+          </m:barPr>
+          <m:e>
+            <m:r>
+              <m:t>x</m:t>
+            </m:r>
+          </m:e>
+        </m:bar>
+      </m:oMath>
+      <w:r>
+        <w:t xml:space="preserve"> </w:t>
+      </w:r>
+      <w:r>
+        <w:t xml:space="preserve">is the sample mean,</w:t>
+      </w:r>
+      <w:r>
+        <w:t xml:space="preserve"> </w:t>
+      </w:r>
+      <m:oMath>
+        <m:sSub>
+          <m:e>
+            <m:r>
+              <m:t>μ</m:t>
+            </m:r>
+          </m:e>
+          <m:sub>
+            <m:r>
+              <m:t>0</m:t>
+            </m:r>
+          </m:sub>
+        </m:sSub>
+      </m:oMath>
+      <w:r>
+        <w:t xml:space="preserve"> </w:t>
+      </w:r>
+      <w:r>
+        <w:t xml:space="preserve">is the reference value,</w:t>
       </w:r>
       <w:r>
         <w:t xml:space="preserve"> </w:t>
@@ -2949,24 +2951,49 @@
         <w:t xml:space="preserve"> </w:t>
       </w:r>
       <w:r>
-        <w:t xml:space="preserve">degrees of freedom, and</w:t>
+        <w:t xml:space="preserve">degrees of freedom,</w:t>
       </w:r>
       <w:r>
         <w:t xml:space="preserve"> </w:t>
       </w:r>
       <m:oMath>
-        <m:sSub>
-          <m:e>
-            <m:r>
-              <m:t>f</m:t>
-            </m:r>
-          </m:e>
-          <m:sub>
-            <m:r>
-              <m:t>t</m:t>
-            </m:r>
-          </m:sub>
-        </m:sSub>
+        <m:r>
+          <m:t>s</m:t>
+        </m:r>
+      </m:oMath>
+      <w:r>
+        <w:t xml:space="preserve"> </w:t>
+      </w:r>
+      <w:r>
+        <w:t xml:space="preserve">is the standard deviation of the sample,</w:t>
+      </w:r>
+      <w:r>
+        <w:t xml:space="preserve"> </w:t>
+      </w:r>
+      <m:oMath>
+        <m:r>
+          <m:t>n</m:t>
+        </m:r>
+      </m:oMath>
+      <w:r>
+        <w:t xml:space="preserve"> </w:t>
+      </w:r>
+      <w:r>
+        <w:t xml:space="preserve">is the size of the sample, and</w:t>
+      </w:r>
+      <w:r>
+        <w:t xml:space="preserve"> </w:t>
+      </w:r>
+      <m:oMath>
+        <m:r>
+          <m:t>ϕ</m:t>
+        </m:r>
+        <m:r>
+          <m:t>(</m:t>
+        </m:r>
+        <m:r>
+          <m:t>)</m:t>
+        </m:r>
       </m:oMath>
       <w:r>
         <w:t xml:space="preserve"> </w:t>
@@ -3000,7 +3027,7 @@
         <w:t xml:space="preserve"> </w:t>
       </w:r>
       <w:r>
-        <w:t xml:space="preserve">The sample size can be defined as the closest integer value of</w:t>
+        <w:t xml:space="preserve">The sample size can be defined as the integer of</w:t>
       </w:r>
       <w:r>
         <w:t xml:space="preserve"> </w:t>
@@ -3031,7 +3058,7 @@
         </m:r>
       </m:oMath>
       <w:r>
-        <w:t xml:space="preserve">, satisfies the equation below. It is typically found using a numerical search method.</w:t>
+        <w:t xml:space="preserve">, satisfies the following equation.</w:t>
       </w:r>
     </w:p>
     <w:p>
@@ -3055,18 +3082,9 @@
           <m:r>
             <m:t>=</m:t>
           </m:r>
-          <m:sSub>
-            <m:e>
-              <m:r>
-                <m:t>f</m:t>
-              </m:r>
-            </m:e>
-            <m:sub>
-              <m:r>
-                <m:t>t</m:t>
-              </m:r>
-            </m:sub>
-          </m:sSub>
+          <m:r>
+            <m:t>ϕ</m:t>
+          </m:r>
           <m:d>
             <m:dPr>
               <m:begChr m:val="("/>
@@ -3168,18 +3186,9 @@
           <m:r>
             <m:t>−</m:t>
           </m:r>
-          <m:sSub>
-            <m:e>
-              <m:r>
-                <m:t>f</m:t>
-              </m:r>
-            </m:e>
-            <m:sub>
-              <m:r>
-                <m:t>t</m:t>
-              </m:r>
-            </m:sub>
-          </m:sSub>
+          <m:r>
+            <m:t>ϕ</m:t>
+          </m:r>
           <m:d>
             <m:dPr>
               <m:begChr m:val="("/>
@@ -3424,7 +3433,28 @@
         </m:r>
       </m:oMath>
       <w:r>
-        <w:t xml:space="preserve">. Thus, the confidence interval is as follows:</w:t>
+        <w:t xml:space="preserve">, where</w:t>
+      </w:r>
+      <w:r>
+        <w:t xml:space="preserve"> </w:t>
+      </w:r>
+      <m:oMath>
+        <m:bar>
+          <m:barPr>
+            <m:pos m:val="top"/>
+          </m:barPr>
+          <m:e>
+            <m:r>
+              <m:t>x</m:t>
+            </m:r>
+          </m:e>
+        </m:bar>
+      </m:oMath>
+      <w:r>
+        <w:t xml:space="preserve"> </w:t>
+      </w:r>
+      <w:r>
+        <w:t xml:space="preserve">is the sample mean as defined previously. Thus, the confidence interval is as follows:</w:t>
       </w:r>
     </w:p>
     <w:p>
@@ -3717,47 +3747,9 @@
       <w:r>
         <w:t xml:space="preserve"> </w:t>
       </w:r>
-      <m:oMath>
-        <m:d>
-          <m:dPr>
-            <m:begChr m:val="("/>
-            <m:endChr m:val=")"/>
-            <m:grow/>
-          </m:dPr>
-          <m:e>
-            <m:f>
-              <m:fPr>
-                <m:type m:val="bar"/>
-              </m:fPr>
-              <m:num>
-                <m:r>
-                  <m:t>μ</m:t>
-                </m:r>
-                <m:r>
-                  <m:t>−</m:t>
-                </m:r>
-                <m:sSub>
-                  <m:e>
-                    <m:r>
-                      <m:t>μ</m:t>
-                    </m:r>
-                  </m:e>
-                  <m:sub>
-                    <m:r>
-                      <m:t>0</m:t>
-                    </m:r>
-                  </m:sub>
-                </m:sSub>
-              </m:num>
-              <m:den>
-                <m:r>
-                  <m:t>σ</m:t>
-                </m:r>
-              </m:den>
-            </m:f>
-          </m:e>
-        </m:d>
-      </m:oMath>
+      <w:r>
+        <w:t xml:space="preserve">$\left(\franc{\mu - \mu_{0}}{\sigma}\right)$</w:t>
+      </w:r>
     </w:p>
     <w:p>
       <w:pPr>
@@ -3939,10 +3931,10 @@
       <w:pPr>
         <w:pStyle w:val="Heading3"/>
       </w:pPr>
-      <w:bookmarkStart w:id="52" w:name="inputs-i-and-outputs-o"/>
+      <w:bookmarkStart w:id="52" w:name="inputs-and-outputs"/>
       <w:bookmarkEnd w:id="52"/>
       <w:r>
-        <w:t xml:space="preserve">3.1.3 Inputs (I) and Outputs (O)</w:t>
+        <w:t xml:space="preserve">3.1.3 Inputs and Outputs</w:t>
       </w:r>
     </w:p>
     <w:p>
@@ -3954,7 +3946,7 @@
         </w:numPr>
       </w:pPr>
       <w:r>
-        <w:t xml:space="preserve">Mean (I) - The mean of the target sample</w:t>
+        <w:t xml:space="preserve">Mean - The mean of the target sample</w:t>
       </w:r>
     </w:p>
     <w:p>
@@ -3966,7 +3958,7 @@
         </w:numPr>
       </w:pPr>
       <w:r>
-        <w:t xml:space="preserve">Reference Mean (I) - The mean of the reference population</w:t>
+        <w:t xml:space="preserve">Reference Mean - The mean of the reference population</w:t>
       </w:r>
     </w:p>
     <w:p>
@@ -3978,7 +3970,7 @@
         </w:numPr>
       </w:pPr>
       <w:r>
-        <w:t xml:space="preserve">Standard Deviation (I) - The standard deviation of the measure for the target sample</w:t>
+        <w:t xml:space="preserve">Standard Deviation - The standard deviation of the measure for the target sample</w:t>
       </w:r>
     </w:p>
     <w:p>
@@ -3990,7 +3982,7 @@
         </w:numPr>
       </w:pPr>
       <w:r>
-        <w:t xml:space="preserve">Sample Size (I/O) - The size of the target sample</w:t>
+        <w:t xml:space="preserve">Sample Size - The size of the target sample</w:t>
       </w:r>
     </w:p>
     <w:p>
@@ -4002,7 +3994,7 @@
         </w:numPr>
       </w:pPr>
       <w:r>
-        <w:t xml:space="preserve">Significance Level (I) - The probability of falsely rejecting a null hypothesis</w:t>
+        <w:t xml:space="preserve">Significance Level - The probability of falsely rejecting a null hypothesis</w:t>
       </w:r>
     </w:p>
     <w:p>
@@ -4014,7 +4006,7 @@
         </w:numPr>
       </w:pPr>
       <w:r>
-        <w:t xml:space="preserve">Power (I/O) - The probability of correctly rejecting a null hypothesis</w:t>
+        <w:t xml:space="preserve">Power - The probability of correctly rejecting a null hypothesis</w:t>
       </w:r>
     </w:p>
     <w:p>
@@ -4026,7 +4018,7 @@
         </w:numPr>
       </w:pPr>
       <w:r>
-        <w:t xml:space="preserve">Margin of Error (O) - The amount of sampling error found in the sample mean</w:t>
+        <w:t xml:space="preserve">Margin of Error - The amount of sampling error found in the sample mean</w:t>
       </w:r>
     </w:p>
     <w:p>
@@ -4038,7 +4030,7 @@
         </w:numPr>
       </w:pPr>
       <w:r>
-        <w:t xml:space="preserve">Confidence Interval (O) - The interval within which the mean is likely to fall</w:t>
+        <w:t xml:space="preserve">Confidence Interval - The interval within which the mean is likely to fall</w:t>
       </w:r>
     </w:p>
     <w:p>
@@ -4658,16 +4650,30 @@
         <w:pStyle w:val="FirstParagraph"/>
       </w:pPr>
       <w:r>
-        <w:rPr>
-          <w:b/>
-        </w:rPr>
-        <w:t xml:space="preserve">Power:</w:t>
-      </w:r>
-      <w:r>
-        <w:t xml:space="preserve"> </w:t>
-      </w:r>
-      <w:r>
-        <w:t xml:space="preserve">The power in this scenario can be expressed as the probability that the</w:t>
+        <w:t xml:space="preserve">In the equation above,</w:t>
+      </w:r>
+      <w:r>
+        <w:t xml:space="preserve"> </w:t>
+      </w:r>
+      <m:oMath>
+        <m:sSub>
+          <m:e>
+            <m:r>
+              <m:t>p</m:t>
+            </m:r>
+          </m:e>
+          <m:sub>
+            <m:r>
+              <m:t>0</m:t>
+            </m:r>
+          </m:sub>
+        </m:sSub>
+      </m:oMath>
+      <w:r>
+        <w:t xml:space="preserve"> </w:t>
+      </w:r>
+      <w:r>
+        <w:t xml:space="preserve">is defined as above. Since the null and alternative hypotheses are defined as above, the</w:t>
       </w:r>
       <w:r>
         <w:t xml:space="preserve"> </w:t>
@@ -4678,7 +4684,170 @@
         </m:r>
       </m:oMath>
       <w:r>
-        <w:t xml:space="preserve">-score, above, is more extreme than the standard normal critical value for a given significance level:</w:t>
+        <w:t xml:space="preserve">-statistic can be used. The power can then be expressed as the probability that the</w:t>
+      </w:r>
+      <w:r>
+        <w:t xml:space="preserve"> </w:t>
+      </w:r>
+      <m:oMath>
+        <m:r>
+          <m:t>z</m:t>
+        </m:r>
+      </m:oMath>
+      <w:r>
+        <w:t xml:space="preserve">-statistic, above, is more extreme than the standard normal distribution critical value for a given significance level as shown below.</w:t>
+      </w:r>
+    </w:p>
+    <w:p>
+      <w:pPr>
+        <w:pStyle w:val="BodyText"/>
+      </w:pPr>
+      <w:r>
+        <w:rPr>
+          <w:b/>
+        </w:rPr>
+        <w:t xml:space="preserve">Power:</w:t>
+      </w:r>
+      <w:r>
+        <w:t xml:space="preserve"> </w:t>
+      </w:r>
+      <w:r>
+        <w:t xml:space="preserve">The power of a study is defined as the probability of correctly rejecting the null hypothesis. Since this scenario assumes the population has been sampled, the null and alternative hypotheses are</w:t>
+      </w:r>
+      <w:r>
+        <w:t xml:space="preserve"> </w:t>
+      </w:r>
+      <m:oMath>
+        <m:sSub>
+          <m:e>
+            <m:r>
+              <m:t>H</m:t>
+            </m:r>
+          </m:e>
+          <m:sub>
+            <m:r>
+              <m:t>0</m:t>
+            </m:r>
+          </m:sub>
+        </m:sSub>
+        <m:r>
+          <m:t>:</m:t>
+        </m:r>
+        <m:groupChr>
+          <m:groupChrPr>
+            <m:chr m:val="^"/>
+            <m:pos m:val="top"/>
+            <m:vertJc m:val="bot"/>
+          </m:groupChrPr>
+          <m:e>
+            <m:r>
+              <m:t>p</m:t>
+            </m:r>
+          </m:e>
+        </m:groupChr>
+        <m:r>
+          <m:t>=</m:t>
+        </m:r>
+        <m:sSub>
+          <m:e>
+            <m:groupChr>
+              <m:groupChrPr>
+                <m:chr m:val="^"/>
+                <m:pos m:val="top"/>
+                <m:vertJc m:val="bot"/>
+              </m:groupChrPr>
+              <m:e>
+                <m:r>
+                  <m:t>p</m:t>
+                </m:r>
+              </m:e>
+            </m:groupChr>
+          </m:e>
+          <m:sub>
+            <m:r>
+              <m:t>0</m:t>
+            </m:r>
+          </m:sub>
+        </m:sSub>
+      </m:oMath>
+      <w:r>
+        <w:t xml:space="preserve"> </w:t>
+      </w:r>
+      <w:r>
+        <w:t xml:space="preserve">and</w:t>
+      </w:r>
+      <w:r>
+        <w:t xml:space="preserve"> </w:t>
+      </w:r>
+      <m:oMath>
+        <m:sSub>
+          <m:e>
+            <m:r>
+              <m:t>H</m:t>
+            </m:r>
+          </m:e>
+          <m:sub>
+            <m:r>
+              <m:t>1</m:t>
+            </m:r>
+          </m:sub>
+        </m:sSub>
+        <m:r>
+          <m:t>:</m:t>
+        </m:r>
+        <m:groupChr>
+          <m:groupChrPr>
+            <m:chr m:val="^"/>
+            <m:pos m:val="top"/>
+            <m:vertJc m:val="bot"/>
+          </m:groupChrPr>
+          <m:e>
+            <m:r>
+              <m:t>p</m:t>
+            </m:r>
+          </m:e>
+        </m:groupChr>
+        <m:r>
+          <m:t>≠</m:t>
+        </m:r>
+        <m:sSub>
+          <m:e>
+            <m:groupChr>
+              <m:groupChrPr>
+                <m:chr m:val="^"/>
+                <m:pos m:val="top"/>
+                <m:vertJc m:val="bot"/>
+              </m:groupChrPr>
+              <m:e>
+                <m:r>
+                  <m:t>p</m:t>
+                </m:r>
+              </m:e>
+            </m:groupChr>
+          </m:e>
+          <m:sub>
+            <m:r>
+              <m:t>0</m:t>
+            </m:r>
+          </m:sub>
+        </m:sSub>
+      </m:oMath>
+      <w:r>
+        <w:t xml:space="preserve"> </w:t>
+      </w:r>
+      <w:r>
+        <w:t xml:space="preserve">respectively. Then, the power can be expressed as the probability that the</w:t>
+      </w:r>
+      <w:r>
+        <w:t xml:space="preserve"> </w:t>
+      </w:r>
+      <m:oMath>
+        <m:r>
+          <m:t>z</m:t>
+        </m:r>
+      </m:oMath>
+      <w:r>
+        <w:t xml:space="preserve">-score, above, is more extreme than the standard normal critical value for a given significance level as shown below.</w:t>
       </w:r>
     </w:p>
     <w:p>
@@ -5762,7 +5931,7 @@
                               </m:num>
                               <m:den>
                                 <m:r>
-                                  <m:t>n</m:t>
+                                  <m:t>N</m:t>
                                 </m:r>
                               </m:den>
                             </m:f>
@@ -5855,7 +6024,7 @@
                               </m:num>
                               <m:den>
                                 <m:r>
-                                  <m:t>n</m:t>
+                                  <m:t>N</m:t>
                                 </m:r>
                               </m:den>
                             </m:f>
@@ -5901,7 +6070,7 @@
                               </m:num>
                               <m:den>
                                 <m:r>
-                                  <m:t>n</m:t>
+                                  <m:t>N</m:t>
                                 </m:r>
                               </m:den>
                             </m:f>
@@ -5989,7 +6158,7 @@
                               </m:num>
                               <m:den>
                                 <m:r>
-                                  <m:t>n</m:t>
+                                  <m:t>N</m:t>
                                 </m:r>
                               </m:den>
                             </m:f>
@@ -6082,7 +6251,7 @@
                               </m:num>
                               <m:den>
                                 <m:r>
-                                  <m:t>n</m:t>
+                                  <m:t>N</m:t>
                                 </m:r>
                               </m:den>
                             </m:f>
@@ -6128,7 +6297,7 @@
                               </m:num>
                               <m:den>
                                 <m:r>
-                                  <m:t>n</m:t>
+                                  <m:t>N</m:t>
                                 </m:r>
                               </m:den>
                             </m:f>
@@ -6213,7 +6382,7 @@
                               </m:num>
                               <m:den>
                                 <m:r>
-                                  <m:t>n</m:t>
+                                  <m:t>N</m:t>
                                 </m:r>
                               </m:den>
                             </m:f>
@@ -6281,7 +6450,7 @@
                               </m:num>
                               <m:den>
                                 <m:r>
-                                  <m:t>n</m:t>
+                                  <m:t>N</m:t>
                                 </m:r>
                               </m:den>
                             </m:f>
@@ -6394,7 +6563,7 @@
                               </m:num>
                               <m:den>
                                 <m:r>
-                                  <m:t>n</m:t>
+                                  <m:t>N</m:t>
                                 </m:r>
                               </m:den>
                             </m:f>
@@ -6462,7 +6631,7 @@
                               </m:num>
                               <m:den>
                                 <m:r>
-                                  <m:t>n</m:t>
+                                  <m:t>N</m:t>
                                 </m:r>
                               </m:den>
                             </m:f>
@@ -6511,7 +6680,7 @@
               <m:e/>
               <m:e>
                 <m:r>
-                  <m:t>≈</m:t>
+                  <m:t>=</m:t>
                 </m:r>
                 <m:r>
                   <m:t>ϕ</m:t>
@@ -6580,7 +6749,7 @@
                               </m:num>
                               <m:den>
                                 <m:r>
-                                  <m:t>n</m:t>
+                                  <m:t>N</m:t>
                                 </m:r>
                               </m:den>
                             </m:f>
@@ -6699,7 +6868,7 @@
                               </m:num>
                               <m:den>
                                 <m:r>
-                                  <m:t>n</m:t>
+                                  <m:t>N</m:t>
                                 </m:r>
                               </m:den>
                             </m:f>
@@ -6879,7 +7048,21 @@
         <w:t xml:space="preserve"> </w:t>
       </w:r>
       <w:r>
-        <w:t xml:space="preserve">is the size of the sample, and</w:t>
+        <w:t xml:space="preserve">is the size of the sample,</w:t>
+      </w:r>
+      <w:r>
+        <w:t xml:space="preserve"> </w:t>
+      </w:r>
+      <m:oMath>
+        <m:r>
+          <m:t>N</m:t>
+        </m:r>
+      </m:oMath>
+      <w:r>
+        <w:t xml:space="preserve"> </w:t>
+      </w:r>
+      <w:r>
+        <w:t xml:space="preserve">is the size of the population, and</w:t>
       </w:r>
       <w:r>
         <w:t xml:space="preserve"> </w:t>
@@ -6947,7 +7130,7 @@
         </m:r>
       </m:oMath>
       <w:r>
-        <w:t xml:space="preserve">, satisfies the following equation:</w:t>
+        <w:t xml:space="preserve">, satisfies the following equation.</w:t>
       </w:r>
     </w:p>
     <w:p>
@@ -7038,7 +7221,7 @@
                         </m:num>
                         <m:den>
                           <m:r>
-                            <m:t>n</m:t>
+                            <m:t>N</m:t>
                           </m:r>
                         </m:den>
                       </m:f>
@@ -7157,7 +7340,7 @@
                         </m:num>
                         <m:den>
                           <m:r>
-                            <m:t>n</m:t>
+                            <m:t>N</m:t>
                           </m:r>
                         </m:den>
                       </m:f>
@@ -7288,7 +7471,7 @@
               </m:num>
               <m:den>
                 <m:r>
-                  <m:t>n</m:t>
+                  <m:t>N</m:t>
                 </m:r>
               </m:den>
             </m:f>
@@ -7310,7 +7493,7 @@
         </m:r>
       </m:oMath>
       <w:r>
-        <w:t xml:space="preserve">. The confidence interval is defined as</w:t>
+        <w:t xml:space="preserve">. A smaller margin of error implies a more precise estimate and a larger margin of error implies a less precise estimate. The margin of error is typically expressed as a confidence interval surrounding the estimate from the sample. The confidence interval is defined as</w:t>
       </w:r>
       <w:r>
         <w:t xml:space="preserve"> </w:t>
@@ -7976,10 +8159,10 @@
       <w:pPr>
         <w:pStyle w:val="Heading3"/>
       </w:pPr>
-      <w:bookmarkStart w:id="57" w:name="inputs-i-and-outputs-o-1"/>
+      <w:bookmarkStart w:id="57" w:name="inputs-and-outputs-1"/>
       <w:bookmarkEnd w:id="57"/>
       <w:r>
-        <w:t xml:space="preserve">3.2.3 Inputs (I) and Outputs (O)</w:t>
+        <w:t xml:space="preserve">3.2.3 Inputs and Outputs</w:t>
       </w:r>
     </w:p>
     <w:p>
@@ -7991,7 +8174,7 @@
         </w:numPr>
       </w:pPr>
       <w:r>
-        <w:t xml:space="preserve">Proportion (I) - The proportion affected in the target sample</w:t>
+        <w:t xml:space="preserve">Proportion - The proportion affected in the target sample</w:t>
       </w:r>
     </w:p>
     <w:p>
@@ -8003,7 +8186,7 @@
         </w:numPr>
       </w:pPr>
       <w:r>
-        <w:t xml:space="preserve">Reference Proportion (I) - The proportion affected in the reference population</w:t>
+        <w:t xml:space="preserve">Reference Proportion - The proportion affected in the reference population</w:t>
       </w:r>
     </w:p>
     <w:p>
@@ -8015,7 +8198,7 @@
         </w:numPr>
       </w:pPr>
       <w:r>
-        <w:t xml:space="preserve">Sample Size (I/O) - The size of the target sample</w:t>
+        <w:t xml:space="preserve">Sample Size - The size of the target sample</w:t>
       </w:r>
     </w:p>
     <w:p>
@@ -8027,7 +8210,7 @@
         </w:numPr>
       </w:pPr>
       <w:r>
-        <w:t xml:space="preserve">Significance Level (I) - The probability of falsely rejecting a null hypothesis</w:t>
+        <w:t xml:space="preserve">Significance Level - The probability of falsely rejecting a null hypothesis</w:t>
       </w:r>
     </w:p>
     <w:p>
@@ -8039,7 +8222,7 @@
         </w:numPr>
       </w:pPr>
       <w:r>
-        <w:t xml:space="preserve">Power (I/O) - The probability of correctly rejecting a null hypothesis</w:t>
+        <w:t xml:space="preserve">Power - The probability of correctly rejecting a null hypothesis</w:t>
       </w:r>
     </w:p>
     <w:p>
@@ -8051,7 +8234,7 @@
         </w:numPr>
       </w:pPr>
       <w:r>
-        <w:t xml:space="preserve">Margin of Error (O) - The amount of sampling error found in the sample proportion</w:t>
+        <w:t xml:space="preserve">Margin of Error - The amount of sampling error found in the sample proportion</w:t>
       </w:r>
     </w:p>
     <w:p>
@@ -8063,7 +8246,7 @@
         </w:numPr>
       </w:pPr>
       <w:r>
-        <w:t xml:space="preserve">Confidence Interval (O) - The interval in which the proportion is likely to fall within</w:t>
+        <w:t xml:space="preserve">Confidence Interval - The interval in which the proportion is likely to fall within</w:t>
       </w:r>
     </w:p>
     <w:p>
@@ -8084,7 +8267,7 @@
         <w:rPr>
           <w:b/>
         </w:rPr>
-        <w:t xml:space="preserve">Solving for Margin of Error</w:t>
+        <w:t xml:space="preserve">Calculating Margin of Error</w:t>
       </w:r>
       <w:r>
         <w:t xml:space="preserve">:</w:t>
@@ -8093,22 +8276,7 @@
         <w:t xml:space="preserve"> </w:t>
       </w:r>
       <w:r>
-        <w:t xml:space="preserve">Suppose a simple study is being designed to determine the proportion of citizens in Olmsted County that are female. Specifically, the sample size required to obtain a margin of error of 0.1 with a significance level of 0.05 is desired. The</w:t>
-      </w:r>
-      <w:r>
-        <w:t xml:space="preserve"> </w:t>
-      </w:r>
-      <w:r>
-        <w:rPr>
-          <w:rStyle w:val="VerbatimChar"/>
-        </w:rPr>
-        <w:t xml:space="preserve">flchain</w:t>
-      </w:r>
-      <w:r>
-        <w:t xml:space="preserve"> </w:t>
-      </w:r>
-      <w:r>
-        <w:t xml:space="preserve">data suggests that women make up 55% of Olmsted County. Using that as an estimate, the sample size can be manipulated to determine the required sample size to obtain a margin of error of 0.1.</w:t>
+        <w:t xml:space="preserve">Suppose the proportion of participants diagnosed with MGUS who passed away during follow-up is being presented. Of the 115 participants with MGUS, 16 of them passed away for a proportion of 0.14. A 95% confidence interval of the proportion of participants who died can be calculated as follows:</w:t>
       </w:r>
     </w:p>
     <w:p>
@@ -8120,7 +8288,7 @@
         </w:numPr>
       </w:pPr>
       <w:r>
-        <w:t xml:space="preserve">Proportion: 0.55</w:t>
+        <w:t xml:space="preserve">Proportion: 0.14</w:t>
       </w:r>
     </w:p>
     <w:p>
@@ -8132,7 +8300,7 @@
         </w:numPr>
       </w:pPr>
       <w:r>
-        <w:t xml:space="preserve">Sample Size: 100</w:t>
+        <w:t xml:space="preserve">Sample Size: 115</w:t>
       </w:r>
     </w:p>
     <w:p>
@@ -8152,7 +8320,7 @@
         <w:pStyle w:val="FirstParagraph"/>
       </w:pPr>
       <w:r>
-        <w:t xml:space="preserve">A sample size of roughly 100 participants is required to obtain a margin of error of 0.1.</w:t>
+        <w:t xml:space="preserve">Based on the values entered, the proportion would have a margin of error of 0.06 resulting in a 95% confidence interval of 0.08 to 0.2.</w:t>
       </w:r>
     </w:p>
     <w:p>
@@ -8160,7 +8328,7 @@
         <w:pStyle w:val="BodyText"/>
       </w:pPr>
       <w:r>
-        <w:t xml:space="preserve">Suppose, instead of a margin of error of 0.1, a margin of error of 0.05 is desired. The Sample Size input can be increased from 100 to 350 in order to achieve the desired margin of error.</w:t>
+        <w:t xml:space="preserve">Suppose a 90% confidence interval is to be calculated instead of a 95% confidence interval. The significance level can be changed from 0.05 to 0.1 keeping the rest of the values as they are.</w:t>
       </w:r>
     </w:p>
     <w:p>
@@ -8172,7 +8340,7 @@
         </w:numPr>
       </w:pPr>
       <w:r>
-        <w:t xml:space="preserve">Proportion: 0.55</w:t>
+        <w:t xml:space="preserve">Proportion: 0.14</w:t>
       </w:r>
     </w:p>
     <w:p>
@@ -8184,7 +8352,7 @@
         </w:numPr>
       </w:pPr>
       <w:r>
-        <w:t xml:space="preserve">Sample Size: Adjust from 100 to 350</w:t>
+        <w:t xml:space="preserve">Sample Size: 115</w:t>
       </w:r>
     </w:p>
     <w:p>
@@ -8196,7 +8364,7 @@
         </w:numPr>
       </w:pPr>
       <w:r>
-        <w:t xml:space="preserve">Significance Level: 0.05</w:t>
+        <w:t xml:space="preserve">Significance Level: Adjust from 0.05 to 0.1</w:t>
       </w:r>
     </w:p>
     <w:p>
@@ -8204,7 +8372,7 @@
         <w:pStyle w:val="FirstParagraph"/>
       </w:pPr>
       <w:r>
-        <w:t xml:space="preserve">A sample size of roughly 350 participants is required to obtain a margin of error of 0.05.</w:t>
+        <w:t xml:space="preserve">The margin of error has now decreased from 0.06 to 0.05 resulting in a slightly tighter 90% confidence interval of 0.09 to 0.19.</w:t>
       </w:r>
     </w:p>
     <w:p>
@@ -8261,18 +8429,12 @@
         <w:t xml:space="preserve"> </w:t>
       </w:r>
       <m:oMath>
-        <m:sSub>
-          <m:e>
-            <m:r>
-              <m:t>μ</m:t>
-            </m:r>
-          </m:e>
-          <m:sub>
-            <m:r>
-              <m:t>2</m:t>
-            </m:r>
-          </m:sub>
-        </m:sSub>
+        <m:r>
+          <m:t>μ</m:t>
+        </m:r>
+        <m:r>
+          <m:t>2</m:t>
+        </m:r>
       </m:oMath>
       <w:r>
         <w:t xml:space="preserve">, in a two-sided comparison. The most common way of comparing the populations means is to compare the difference of the two means to a reference value. That is,</w:t>
@@ -8480,7 +8642,7 @@
         <w:t xml:space="preserve"> </w:t>
       </w:r>
       <w:r>
-        <w:t xml:space="preserve">is the reference value. Often, the reference value is set to zero to test if the two population means are equal. In order to compare the difference in the population means to the reference value, the Student's</w:t>
+        <w:t xml:space="preserve">is the reference value. Typically, the reference value is set to zero to test if the two population means are not the same. In order to compare the difference in the population means to the reference value, the Student's</w:t>
       </w:r>
       <w:r>
         <w:t xml:space="preserve"> </w:t>
@@ -8984,6 +9146,35 @@
       <w:pPr>
         <w:pStyle w:val="FirstParagraph"/>
       </w:pPr>
+      <w:r>
+        <w:t xml:space="preserve">In the equation above,</w:t>
+      </w:r>
+      <w:r>
+        <w:t xml:space="preserve"> </w:t>
+      </w:r>
+      <m:oMath>
+        <m:sSub>
+          <m:e>
+            <m:r>
+              <m:t>μ</m:t>
+            </m:r>
+          </m:e>
+          <m:sub>
+            <m:r>
+              <m:t>0</m:t>
+            </m:r>
+          </m:sub>
+        </m:sSub>
+      </m:oMath>
+      <w:r>
+        <w:t xml:space="preserve"> </w:t>
+      </w:r>
+      <w:r>
+        <w:t xml:space="preserve">is defined as previously stated. Since it is typically the case that the populations being compared cannot be assessed on a whole, a sample of each of the populations can be taken.</w:t>
+      </w:r>
+      <w:r>
+        <w:t xml:space="preserve"> </w:t>
+      </w:r>
       <m:oMath>
         <m:sSub>
           <m:e>
@@ -9103,7 +9294,7 @@
         <w:t xml:space="preserve"> </w:t>
       </w:r>
       <w:r>
-        <w:t xml:space="preserve">is defined as the pooled standard deviation for both samples assuming the variance within each population is equal. Variances could alternatively be assumed unequal, though the power and sample size calculations are much more difficult for that case. Under the null hypothesis,</w:t>
+        <w:t xml:space="preserve">is defined as the standard deviation of the mean for both populations assuming the variance within each population is equal. Then,</w:t>
       </w:r>
       <w:r>
         <w:t xml:space="preserve"> </w:t>
@@ -9117,7 +9308,7 @@
         <w:t xml:space="preserve"> </w:t>
       </w:r>
       <w:r>
-        <w:t xml:space="preserve">hasa</w:t>
+        <w:t xml:space="preserve">is the</w:t>
       </w:r>
       <w:r>
         <w:t xml:space="preserve"> </w:t>
@@ -9128,68 +9319,7 @@
         </m:r>
       </m:oMath>
       <w:r>
-        <w:t xml:space="preserve">-distribution with</w:t>
-      </w:r>
-      <w:r>
-        <w:t xml:space="preserve"> </w:t>
-      </w:r>
-      <m:oMath>
-        <m:sSub>
-          <m:e>
-            <m:r>
-              <m:t>n</m:t>
-            </m:r>
-          </m:e>
-          <m:sub>
-            <m:r>
-              <m:t>1</m:t>
-            </m:r>
-          </m:sub>
-        </m:sSub>
-        <m:r>
-          <m:t>+</m:t>
-        </m:r>
-        <m:sSub>
-          <m:e>
-            <m:r>
-              <m:t>n</m:t>
-            </m:r>
-          </m:e>
-          <m:sub>
-            <m:r>
-              <m:t>2</m:t>
-            </m:r>
-          </m:sub>
-        </m:sSub>
-        <m:r>
-          <m:t>−</m:t>
-        </m:r>
-        <m:r>
-          <m:t>2</m:t>
-        </m:r>
-      </m:oMath>
-      <w:r>
-        <w:t xml:space="preserve"> </w:t>
-      </w:r>
-      <w:r>
-        <w:t xml:space="preserve">degrees of freedom.</w:t>
-      </w:r>
-    </w:p>
-    <w:p>
-      <w:pPr>
-        <w:pStyle w:val="BodyText"/>
-      </w:pPr>
-      <w:r>
-        <w:rPr>
-          <w:b/>
-        </w:rPr>
-        <w:t xml:space="preserve">Power:</w:t>
-      </w:r>
-      <w:r>
-        <w:t xml:space="preserve"> </w:t>
-      </w:r>
-      <w:r>
-        <w:t xml:space="preserve">The power can then be expressed as the probability that the</w:t>
+        <w:t xml:space="preserve">-statistic from the</w:t>
       </w:r>
       <w:r>
         <w:t xml:space="preserve"> </w:t>
@@ -9200,7 +9330,24 @@
         </m:r>
       </m:oMath>
       <w:r>
-        <w:t xml:space="preserve">-statistic, above, is more extreme than the</w:t>
+        <w:t xml:space="preserve">-distribution.</w:t>
+      </w:r>
+    </w:p>
+    <w:p>
+      <w:pPr>
+        <w:pStyle w:val="BodyText"/>
+      </w:pPr>
+      <w:r>
+        <w:rPr>
+          <w:b/>
+        </w:rPr>
+        <w:t xml:space="preserve">Power:</w:t>
+      </w:r>
+      <w:r>
+        <w:t xml:space="preserve"> </w:t>
+      </w:r>
+      <w:r>
+        <w:t xml:space="preserve">The power of a study is defined as the probability of correctly rejecting the null hypothesis. Since the null and alternative hypotheses are defined as above, the</w:t>
       </w:r>
       <w:r>
         <w:t xml:space="preserve"> </w:t>
@@ -9211,7 +9358,29 @@
         </m:r>
       </m:oMath>
       <w:r>
-        <w:t xml:space="preserve">-distribution critical value for a given significance level.</w:t>
+        <w:t xml:space="preserve">-statistic can be used. The power can then be expressed as the probability that the</w:t>
+      </w:r>
+      <w:r>
+        <w:t xml:space="preserve"> </w:t>
+      </w:r>
+      <m:oMath>
+        <m:r>
+          <m:t>t</m:t>
+        </m:r>
+      </m:oMath>
+      <w:r>
+        <w:t xml:space="preserve">-statistic, above, is more extreme than the</w:t>
+      </w:r>
+      <w:r>
+        <w:t xml:space="preserve"> </w:t>
+      </w:r>
+      <m:oMath>
+        <m:r>
+          <m:t>t</m:t>
+        </m:r>
+      </m:oMath>
+      <w:r>
+        <w:t xml:space="preserve">-distribution critical value for a given significance level as shown below.</w:t>
       </w:r>
     </w:p>
     <w:p>
@@ -9392,7 +9561,7 @@
                           <m:t>−</m:t>
                         </m:r>
                         <m:r>
-                          <m:t>2</m:t>
+                          <m:t>1</m:t>
                         </m:r>
                       </m:sub>
                     </m:sSub>
@@ -9473,7 +9642,7 @@
                           <m:t>−</m:t>
                         </m:r>
                         <m:r>
-                          <m:t>2</m:t>
+                          <m:t>1</m:t>
                         </m:r>
                       </m:sub>
                     </m:sSub>
@@ -9686,7 +9855,7 @@
                           <m:t>−</m:t>
                         </m:r>
                         <m:r>
-                          <m:t>2</m:t>
+                          <m:t>1</m:t>
                         </m:r>
                       </m:sub>
                     </m:sSub>
@@ -9891,7 +10060,7 @@
                           <m:t>−</m:t>
                         </m:r>
                         <m:r>
-                          <m:t>2</m:t>
+                          <m:t>1</m:t>
                         </m:r>
                       </m:sub>
                     </m:sSub>
@@ -10018,7 +10187,7 @@
                           <m:t>−</m:t>
                         </m:r>
                         <m:r>
-                          <m:t>2</m:t>
+                          <m:t>1</m:t>
                         </m:r>
                       </m:sub>
                     </m:sSub>
@@ -10214,7 +10383,7 @@
                           <m:t>−</m:t>
                         </m:r>
                         <m:r>
-                          <m:t>2</m:t>
+                          <m:t>1</m:t>
                         </m:r>
                       </m:sub>
                     </m:sSub>
@@ -10415,7 +10584,7 @@
                           <m:t>−</m:t>
                         </m:r>
                         <m:r>
-                          <m:t>2</m:t>
+                          <m:t>1</m:t>
                         </m:r>
                       </m:sub>
                     </m:sSub>
@@ -10611,7 +10780,7 @@
                           <m:t>−</m:t>
                         </m:r>
                         <m:r>
-                          <m:t>2</m:t>
+                          <m:t>1</m:t>
                         </m:r>
                       </m:sub>
                     </m:sSub>
@@ -10918,7 +11087,7 @@
                               <m:t>−</m:t>
                             </m:r>
                             <m:r>
-                              <m:t>2</m:t>
+                              <m:t>1</m:t>
                             </m:r>
                           </m:sub>
                         </m:sSub>
@@ -11315,7 +11484,7 @@
                               <m:t>−</m:t>
                             </m:r>
                             <m:r>
-                              <m:t>2</m:t>
+                              <m:t>1</m:t>
                             </m:r>
                           </m:sub>
                         </m:sSub>
@@ -11814,7 +11983,7 @@
                           <m:t>−</m:t>
                         </m:r>
                         <m:r>
-                          <m:t>2</m:t>
+                          <m:t>1</m:t>
                         </m:r>
                       </m:sub>
                     </m:sSub>
@@ -12134,7 +12303,7 @@
                           <m:t>−</m:t>
                         </m:r>
                         <m:r>
-                          <m:t>2</m:t>
+                          <m:t>1</m:t>
                         </m:r>
                       </m:sub>
                     </m:sSub>
@@ -12148,18 +12317,9 @@
                 <m:r>
                   <m:t>=</m:t>
                 </m:r>
-                <m:sSub>
-                  <m:e>
-                    <m:r>
-                      <m:t>f</m:t>
-                    </m:r>
-                  </m:e>
-                  <m:sub>
-                    <m:r>
-                      <m:t>t</m:t>
-                    </m:r>
-                  </m:sub>
-                </m:sSub>
+                <m:r>
+                  <m:t>ϕ</m:t>
+                </m:r>
                 <m:d>
                   <m:dPr>
                     <m:begChr m:val="("/>
@@ -12346,7 +12506,7 @@
                           <m:t>−</m:t>
                         </m:r>
                         <m:r>
-                          <m:t>2</m:t>
+                          <m:t>1</m:t>
                         </m:r>
                       </m:sub>
                     </m:sSub>
@@ -12361,18 +12521,9 @@
                 <m:r>
                   <m:t>−</m:t>
                 </m:r>
-                <m:sSub>
-                  <m:e>
-                    <m:r>
-                      <m:t>f</m:t>
-                    </m:r>
-                  </m:e>
-                  <m:sub>
-                    <m:r>
-                      <m:t>t</m:t>
-                    </m:r>
-                  </m:sub>
-                </m:sSub>
+                <m:r>
+                  <m:t>ϕ</m:t>
+                </m:r>
                 <m:d>
                   <m:dPr>
                     <m:begChr m:val="("/>
@@ -12559,7 +12710,7 @@
                           <m:t>−</m:t>
                         </m:r>
                         <m:r>
-                          <m:t>2</m:t>
+                          <m:t>1</m:t>
                         </m:r>
                       </m:sub>
                     </m:sSub>
@@ -12883,18 +13034,15 @@
         <w:t xml:space="preserve"> </w:t>
       </w:r>
       <m:oMath>
-        <m:sSub>
-          <m:e>
-            <m:r>
-              <m:t>f</m:t>
-            </m:r>
-          </m:e>
-          <m:sub>
-            <m:r>
-              <m:t>t</m:t>
-            </m:r>
-          </m:sub>
-        </m:sSub>
+        <m:r>
+          <m:t>ϕ</m:t>
+        </m:r>
+        <m:r>
+          <m:t>(</m:t>
+        </m:r>
+        <m:r>
+          <m:t>)</m:t>
+        </m:r>
       </m:oMath>
       <w:r>
         <w:t xml:space="preserve"> </w:t>
@@ -13104,18 +13252,9 @@
           <m:r>
             <m:t>=</m:t>
           </m:r>
-          <m:sSub>
-            <m:e>
-              <m:r>
-                <m:t>f</m:t>
-              </m:r>
-            </m:e>
-            <m:sub>
-              <m:r>
-                <m:t>t</m:t>
-              </m:r>
-            </m:sub>
-          </m:sSub>
+          <m:r>
+            <m:t>ϕ</m:t>
+          </m:r>
           <m:d>
             <m:dPr>
               <m:begChr m:val="("/>
@@ -13317,18 +13456,9 @@
           <m:r>
             <m:t>−</m:t>
           </m:r>
-          <m:sSub>
-            <m:e>
-              <m:r>
-                <m:t>f</m:t>
-              </m:r>
-            </m:e>
-            <m:sub>
-              <m:r>
-                <m:t>t</m:t>
-              </m:r>
-            </m:sub>
-          </m:sSub>
+          <m:r>
+            <m:t>ϕ</m:t>
+          </m:r>
           <m:d>
             <m:dPr>
               <m:begChr m:val="("/>
@@ -13892,10 +14022,10 @@
       <w:pPr>
         <w:pStyle w:val="Heading3"/>
       </w:pPr>
-      <w:bookmarkStart w:id="62" w:name="inputs-i-and-outputs-o-2"/>
+      <w:bookmarkStart w:id="62" w:name="inputs-and-outputs-2"/>
       <w:bookmarkEnd w:id="62"/>
       <w:r>
-        <w:t xml:space="preserve">3.3.3 Inputs (I) and Outputs (O)</w:t>
+        <w:t xml:space="preserve">3.3.3 Inputs and Outputs</w:t>
       </w:r>
     </w:p>
     <w:p>
@@ -13907,7 +14037,7 @@
         </w:numPr>
       </w:pPr>
       <w:r>
-        <w:t xml:space="preserve">Mean One (I) - The mean of the first sample</w:t>
+        <w:t xml:space="preserve">Mean One - The mean of the first sample</w:t>
       </w:r>
     </w:p>
     <w:p>
@@ -13919,7 +14049,7 @@
         </w:numPr>
       </w:pPr>
       <w:r>
-        <w:t xml:space="preserve">Sample Size One (I) - The size of the first sample</w:t>
+        <w:t xml:space="preserve">Sample Size One - The size of the first sample</w:t>
       </w:r>
     </w:p>
     <w:p>
@@ -13931,7 +14061,7 @@
         </w:numPr>
       </w:pPr>
       <w:r>
-        <w:t xml:space="preserve">Mean Two (I) - The mean of the second sample</w:t>
+        <w:t xml:space="preserve">Mean Two - The mean of the second sample</w:t>
       </w:r>
     </w:p>
     <w:p>
@@ -13943,7 +14073,7 @@
         </w:numPr>
       </w:pPr>
       <w:r>
-        <w:t xml:space="preserve">Sample Size Two (I/O) - The size of the second sample</w:t>
+        <w:t xml:space="preserve">Sample Size Two - The size of the second sample</w:t>
       </w:r>
     </w:p>
     <w:p>
@@ -13955,7 +14085,7 @@
         </w:numPr>
       </w:pPr>
       <w:r>
-        <w:t xml:space="preserve">Standard Deviation (I) - The standard deviation of the measure for the target sample</w:t>
+        <w:t xml:space="preserve">Standard Deviation - The standard deviation of the measure for the target sample</w:t>
       </w:r>
     </w:p>
     <w:p>
@@ -13967,7 +14097,7 @@
         </w:numPr>
       </w:pPr>
       <w:r>
-        <w:t xml:space="preserve">Significance Level (I) - The probability of falsely rejecting a null hypothesis</w:t>
+        <w:t xml:space="preserve">Significance Level - The probability of falsely rejecting a null hypothesis</w:t>
       </w:r>
     </w:p>
     <w:p>
@@ -13979,7 +14109,7 @@
         </w:numPr>
       </w:pPr>
       <w:r>
-        <w:t xml:space="preserve">Power (I/O) - The probability of correctly rejecting a null hypothesis</w:t>
+        <w:t xml:space="preserve">Power - The probability of correctly rejecting a null hypothesis</w:t>
       </w:r>
     </w:p>
     <w:p>
@@ -14024,7 +14154,24 @@
         <w:t xml:space="preserve"> </w:t>
       </w:r>
       <w:r>
-        <w:t xml:space="preserve">data suggest that there may be a difference in</w:t>
+        <w:t xml:space="preserve">data set assayed a set of already-sampled citizens of Olmsted County, Minnesota from a previous study to examine Kappa/Lambda,</w:t>
+      </w:r>
+      <w:r>
+        <w:t xml:space="preserve"> </w:t>
+      </w:r>
+      <m:oMath>
+        <m:r>
+          <m:t>κ</m:t>
+        </m:r>
+        <m:r>
+          <m:t>/</m:t>
+        </m:r>
+        <m:r>
+          <m:t>λ</m:t>
+        </m:r>
+      </m:oMath>
+      <w:r>
+        <w:t xml:space="preserve">, rates. The data suggest that there may be a difference in</w:t>
       </w:r>
       <w:r>
         <w:t xml:space="preserve"> </w:t>
@@ -14829,7 +14976,7 @@
         <w:t xml:space="preserve"> </w:t>
       </w:r>
       <w:r>
-        <w:t xml:space="preserve">is the size of the first sample, and</w:t>
+        <w:t xml:space="preserve">is the size of the first sample,</w:t>
       </w:r>
       <w:r>
         <w:t xml:space="preserve"> </w:t>
@@ -14852,7 +14999,32 @@
         <w:t xml:space="preserve"> </w:t>
       </w:r>
       <w:r>
-        <w:t xml:space="preserve">is the size of the second sample.</w:t>
+        <w:t xml:space="preserve">is the size of the second sample, and</w:t>
+      </w:r>
+      <w:r>
+        <w:t xml:space="preserve"> </w:t>
+      </w:r>
+      <m:oMath>
+        <m:r>
+          <m:t>z</m:t>
+        </m:r>
+      </m:oMath>
+      <w:r>
+        <w:t xml:space="preserve"> </w:t>
+      </w:r>
+      <w:r>
+        <w:t xml:space="preserve">is the</w:t>
+      </w:r>
+      <w:r>
+        <w:t xml:space="preserve"> </w:t>
+      </w:r>
+      <m:oMath>
+        <m:r>
+          <m:t>z</m:t>
+        </m:r>
+      </m:oMath>
+      <w:r>
+        <w:t xml:space="preserve">-score from the standard normal distribution.</w:t>
       </w:r>
     </w:p>
     <w:p>
@@ -14869,7 +15041,18 @@
         <w:t xml:space="preserve"> </w:t>
       </w:r>
       <w:r>
-        <w:t xml:space="preserve">The power can then be expressed as the probability that the</w:t>
+        <w:t xml:space="preserve">The power of a study is defined as the probability of correctly rejecting the null hypothesis. Since the null and alternative hypotheses are defined as above, the</w:t>
+      </w:r>
+      <w:r>
+        <w:t xml:space="preserve"> </w:t>
+      </w:r>
+      <m:oMath>
+        <m:r>
+          <m:t>z</m:t>
+        </m:r>
+      </m:oMath>
+      <w:r>
+        <w:t xml:space="preserve">-statistic can be used. The power can then be expressed as the probability that the</w:t>
       </w:r>
       <w:r>
         <w:t xml:space="preserve"> </w:t>
@@ -15359,6 +15542,14 @@
                     </m:sSub>
                   </m:e>
                 </m:d>
+              </m:e>
+            </m:mr>
+            <m:mr>
+              <m:e/>
+              <m:e>
+                <m:r>
+                  <m:t>  </m:t>
+                </m:r>
                 <m:r>
                   <m:t>+</m:t>
                 </m:r>
@@ -16669,38 +16860,6 @@
                 </m:d>
               </m:e>
             </m:mr>
-          </m:m>
-        </m:oMath>
-      </m:oMathPara>
-    </w:p>
-    <w:p>
-      <w:pPr>
-        <w:pStyle w:val="FirstParagraph"/>
-      </w:pPr>
-      <m:oMathPara>
-        <m:oMathParaPr>
-          <m:jc m:val="center"/>
-        </m:oMathParaPr>
-        <m:oMath>
-          <m:m>
-            <m:mPr>
-              <m:baseJc m:val="center"/>
-              <m:plcHide m:val="1"/>
-              <m:mcs>
-                <m:mc>
-                  <m:mcPr>
-                    <m:mcJc m:val="right"/>
-                    <m:count m:val="1"/>
-                  </m:mcPr>
-                </m:mc>
-                <m:mc>
-                  <m:mcPr>
-                    <m:mcJc m:val="left"/>
-                    <m:count m:val="1"/>
-                  </m:mcPr>
-                </m:mc>
-              </m:mcs>
-            </m:mPr>
             <m:mr>
               <m:e/>
               <m:e>
@@ -19627,7 +19786,99 @@
         <w:t xml:space="preserve"> </w:t>
       </w:r>
       <w:r>
-        <w:t xml:space="preserve">The size of the sample from population two can be defined as the integer of</w:t>
+        <w:t xml:space="preserve">Since it is the case that multiple combinations of</w:t>
+      </w:r>
+      <w:r>
+        <w:t xml:space="preserve"> </w:t>
+      </w:r>
+      <m:oMath>
+        <m:sSub>
+          <m:e>
+            <m:r>
+              <m:t>n</m:t>
+            </m:r>
+          </m:e>
+          <m:sub>
+            <m:r>
+              <m:t>1</m:t>
+            </m:r>
+          </m:sub>
+        </m:sSub>
+      </m:oMath>
+      <w:r>
+        <w:t xml:space="preserve"> </w:t>
+      </w:r>
+      <w:r>
+        <w:t xml:space="preserve">and</w:t>
+      </w:r>
+      <w:r>
+        <w:t xml:space="preserve"> </w:t>
+      </w:r>
+      <m:oMath>
+        <m:sSub>
+          <m:e>
+            <m:r>
+              <m:t>n</m:t>
+            </m:r>
+          </m:e>
+          <m:sub>
+            <m:r>
+              <m:t>2</m:t>
+            </m:r>
+          </m:sub>
+        </m:sSub>
+      </m:oMath>
+      <w:r>
+        <w:t xml:space="preserve"> </w:t>
+      </w:r>
+      <w:r>
+        <w:t xml:space="preserve">can equate to the same combined sample size, one of the sample sizes must be specified in order to solve for the other. In this case, it will be assumed that</w:t>
+      </w:r>
+      <w:r>
+        <w:t xml:space="preserve"> </w:t>
+      </w:r>
+      <m:oMath>
+        <m:sSub>
+          <m:e>
+            <m:r>
+              <m:t>n</m:t>
+            </m:r>
+          </m:e>
+          <m:sub>
+            <m:r>
+              <m:t>1</m:t>
+            </m:r>
+          </m:sub>
+        </m:sSub>
+      </m:oMath>
+      <w:r>
+        <w:t xml:space="preserve"> </w:t>
+      </w:r>
+      <w:r>
+        <w:t xml:space="preserve">is specified and</w:t>
+      </w:r>
+      <w:r>
+        <w:t xml:space="preserve"> </w:t>
+      </w:r>
+      <m:oMath>
+        <m:sSub>
+          <m:e>
+            <m:r>
+              <m:t>n</m:t>
+            </m:r>
+          </m:e>
+          <m:sub>
+            <m:r>
+              <m:t>2</m:t>
+            </m:r>
+          </m:sub>
+        </m:sSub>
+      </m:oMath>
+      <w:r>
+        <w:t xml:space="preserve"> </w:t>
+      </w:r>
+      <w:r>
+        <w:t xml:space="preserve">is being calculated. The size of the sample from population two can be defined as the integer of</w:t>
       </w:r>
       <w:r>
         <w:t xml:space="preserve"> </w:t>
@@ -20551,68 +20802,7 @@
         <w:pStyle w:val="FirstParagraph"/>
       </w:pPr>
       <w:r>
-        <w:t xml:space="preserve">The effect size, size of sample one, size of sample two, power, and significance level can all be calculated by the function. It should be noted that the effect size uses a nonlinear transformation of the proportion. Since the difference between two proportions can be the same at different points between zero and one, e.g. 0.7 - 0.4 = 0.5 - 0.2, but the power to detect the difference can be different, the nonlinear transformation,</w:t>
-      </w:r>
-      <w:r>
-        <w:t xml:space="preserve"> </w:t>
-      </w:r>
-      <m:oMath>
-        <m:r>
-          <m:t>f</m:t>
-        </m:r>
-        <m:d>
-          <m:dPr>
-            <m:begChr m:val="("/>
-            <m:endChr m:val=")"/>
-            <m:grow/>
-          </m:dPr>
-          <m:e>
-            <m:r>
-              <m:t>p</m:t>
-            </m:r>
-          </m:e>
-        </m:d>
-        <m:r>
-          <m:t>=</m:t>
-        </m:r>
-        <m:r>
-          <m:t>2</m:t>
-        </m:r>
-        <m:r>
-          <m:t>a</m:t>
-        </m:r>
-        <m:r>
-          <m:t>s</m:t>
-        </m:r>
-        <m:r>
-          <m:t>i</m:t>
-        </m:r>
-        <m:r>
-          <m:t>n</m:t>
-        </m:r>
-        <m:d>
-          <m:dPr>
-            <m:begChr m:val="("/>
-            <m:endChr m:val=")"/>
-            <m:grow/>
-          </m:dPr>
-          <m:e>
-            <m:rad>
-              <m:radPr>
-                <m:degHide m:val="1"/>
-              </m:radPr>
-              <m:deg/>
-              <m:e>
-                <m:r>
-                  <m:t>p</m:t>
-                </m:r>
-              </m:e>
-            </m:rad>
-          </m:e>
-        </m:d>
-      </m:oMath>
-      <w:r>
-        <w:t xml:space="preserve">, allows for equal differences to have equal detectability (Cohen, 1988). In the case of this scenario, only the size of the second sample or the power can be calculated with a two-sided,</w:t>
+        <w:t xml:space="preserve">The effect size, size of sample one, size of sample two, power, and significance level can all be calculated by the function. In the case of this scenario, only the size of the second sample or the power can be calculated with a two-sided,</w:t>
       </w:r>
       <w:r>
         <w:t xml:space="preserve"> </w:t>
@@ -20713,10 +20903,10 @@
       <w:pPr>
         <w:pStyle w:val="Heading3"/>
       </w:pPr>
-      <w:bookmarkStart w:id="67" w:name="inputs-i-and-outputs-o-3"/>
+      <w:bookmarkStart w:id="67" w:name="inputs-and-outputs-3"/>
       <w:bookmarkEnd w:id="67"/>
       <w:r>
-        <w:t xml:space="preserve">3.4.3 Inputs (I) and Outputs (O)</w:t>
+        <w:t xml:space="preserve">3.4.3 Inputs and Outputs</w:t>
       </w:r>
     </w:p>
     <w:p>
@@ -20728,7 +20918,7 @@
         </w:numPr>
       </w:pPr>
       <w:r>
-        <w:t xml:space="preserve">Proportion One (I) - The proportion affected in sample one</w:t>
+        <w:t xml:space="preserve">Proportion One - The proportion affected in sample one</w:t>
       </w:r>
     </w:p>
     <w:p>
@@ -20740,7 +20930,7 @@
         </w:numPr>
       </w:pPr>
       <w:r>
-        <w:t xml:space="preserve">Sample Size One (I) - The size of sample one</w:t>
+        <w:t xml:space="preserve">Sample Size One - The size of sample one</w:t>
       </w:r>
     </w:p>
     <w:p>
@@ -20752,7 +20942,7 @@
         </w:numPr>
       </w:pPr>
       <w:r>
-        <w:t xml:space="preserve">Proportion Two (I) - The proportion affected in sample two</w:t>
+        <w:t xml:space="preserve">Proportion Two - The proportion affected in sample two</w:t>
       </w:r>
     </w:p>
     <w:p>
@@ -20764,7 +20954,7 @@
         </w:numPr>
       </w:pPr>
       <w:r>
-        <w:t xml:space="preserve">Sample Size Two (I/O) - The size of sample two</w:t>
+        <w:t xml:space="preserve">Sample Size Two - The size of sample two</w:t>
       </w:r>
     </w:p>
     <w:p>
@@ -20776,7 +20966,7 @@
         </w:numPr>
       </w:pPr>
       <w:r>
-        <w:t xml:space="preserve">Significance Level (I) - The probability of falsely rejecting a null hypothesis</w:t>
+        <w:t xml:space="preserve">Significance Level - The probability of falsely rejecting a null hypothesis</w:t>
       </w:r>
     </w:p>
     <w:p>
@@ -20788,7 +20978,7 @@
         </w:numPr>
       </w:pPr>
       <w:r>
-        <w:t xml:space="preserve">Power (I/O) - The probability of correctly rejecting a null hypothesis</w:t>
+        <w:t xml:space="preserve">Power - The probability of correctly rejecting a null hypothesis</w:t>
       </w:r>
     </w:p>
     <w:p>
@@ -20832,7 +21022,7 @@
         <w:t xml:space="preserve"> </w:t>
       </w:r>
       <w:r>
-        <w:t xml:space="preserve">0.03.</w:t>
+        <w:t xml:space="preserve">0.02.</w:t>
       </w:r>
     </w:p>
     <w:p>
@@ -20876,7 +21066,7 @@
         </w:numPr>
       </w:pPr>
       <w:r>
-        <w:t xml:space="preserve">Proportion Two: 0.11</w:t>
+        <w:t xml:space="preserve">Proportion Two: 0.12</w:t>
       </w:r>
     </w:p>
     <w:p>
@@ -20908,7 +21098,7 @@
         <w:pStyle w:val="FirstParagraph"/>
       </w:pPr>
       <w:r>
-        <w:t xml:space="preserve">The study would have 89% power to detect a 20% decrease in death rate.</w:t>
+        <w:t xml:space="preserve">The study would have 56% power to detect a 20% decrease in death rate.</w:t>
       </w:r>
     </w:p>
     <w:p>
@@ -20916,7 +21106,7 @@
         <w:pStyle w:val="BodyText"/>
       </w:pPr>
       <w:r>
-        <w:t xml:space="preserve">Now, assuming there is a 20% increase in the death rate, the Proportion Two input can be changed from 0.11 to 0.17 to calculate the power of the study as follows:</w:t>
+        <w:t xml:space="preserve">Now, assuming there is a 20% increase in the death rate, the Proportion Two input can be changed from 0.12 to 0.16 to calculate the power of the study as follows:</w:t>
       </w:r>
     </w:p>
     <w:p>
@@ -20952,7 +21142,7 @@
         </w:numPr>
       </w:pPr>
       <w:r>
-        <w:t xml:space="preserve">Proportion Two: Adjust from 0.11 to 0.17</w:t>
+        <w:t xml:space="preserve">Proportion Two: Adjust from 0.12 to 0.16</w:t>
       </w:r>
     </w:p>
     <w:p>
@@ -20984,7 +21174,7 @@
         <w:pStyle w:val="FirstParagraph"/>
       </w:pPr>
       <w:r>
-        <w:t xml:space="preserve">The study would have 83% power to detect a 20% increase in death rate. This means that the study will have, at a minimum, 83% power to detect a 20% difference from the Olmsted County death rate.</w:t>
+        <w:t xml:space="preserve">The study would have 51% power to detect a 20 % increase in death rate. This means that the study will have, at a minimum, 51% power to detect a 20% difference from the Olmsted County death rate.</w:t>
       </w:r>
     </w:p>
     <w:p>
@@ -21067,7 +21257,7 @@
         </m:sSub>
       </m:oMath>
       <w:r>
-        <w:t xml:space="preserve">, are being compared by examining the hazard ratio,</w:t>
+        <w:t xml:space="preserve">, are being compared by examining the risk ratio,</w:t>
       </w:r>
       <w:r>
         <w:t xml:space="preserve"> </w:t>
@@ -21108,137 +21298,7 @@
         </m:f>
       </m:oMath>
       <w:r>
-        <w:t xml:space="preserve">, of the two samples. The null and alternative hypotheses in this case are</w:t>
-      </w:r>
-      <w:r>
-        <w:t xml:space="preserve"> </w:t>
-      </w:r>
-      <m:oMath>
-        <m:sSub>
-          <m:e>
-            <m:r>
-              <m:t>H</m:t>
-            </m:r>
-          </m:e>
-          <m:sub>
-            <m:r>
-              <m:t>0</m:t>
-            </m:r>
-          </m:sub>
-        </m:sSub>
-        <m:r>
-          <m:t>:</m:t>
-        </m:r>
-        <m:f>
-          <m:fPr>
-            <m:type m:val="bar"/>
-          </m:fPr>
-          <m:num>
-            <m:sSub>
-              <m:e>
-                <m:r>
-                  <m:t>λ</m:t>
-                </m:r>
-              </m:e>
-              <m:sub>
-                <m:r>
-                  <m:t>2</m:t>
-                </m:r>
-              </m:sub>
-            </m:sSub>
-          </m:num>
-          <m:den>
-            <m:sSub>
-              <m:e>
-                <m:r>
-                  <m:t>λ</m:t>
-                </m:r>
-              </m:e>
-              <m:sub>
-                <m:r>
-                  <m:t>1</m:t>
-                </m:r>
-              </m:sub>
-            </m:sSub>
-          </m:den>
-        </m:f>
-        <m:r>
-          <m:t>≤</m:t>
-        </m:r>
-        <m:r>
-          <m:t>1</m:t>
-        </m:r>
-      </m:oMath>
-      <w:r>
-        <w:t xml:space="preserve"> </w:t>
-      </w:r>
-      <w:r>
-        <w:t xml:space="preserve">and</w:t>
-      </w:r>
-      <w:r>
-        <w:t xml:space="preserve"> </w:t>
-      </w:r>
-      <m:oMath>
-        <m:sSub>
-          <m:e>
-            <m:r>
-              <m:t>H</m:t>
-            </m:r>
-          </m:e>
-          <m:sub>
-            <m:r>
-              <m:t>1</m:t>
-            </m:r>
-          </m:sub>
-        </m:sSub>
-        <m:r>
-          <m:t>:</m:t>
-        </m:r>
-        <m:f>
-          <m:fPr>
-            <m:type m:val="bar"/>
-          </m:fPr>
-          <m:num>
-            <m:sSub>
-              <m:e>
-                <m:r>
-                  <m:t>λ</m:t>
-                </m:r>
-              </m:e>
-              <m:sub>
-                <m:r>
-                  <m:t>2</m:t>
-                </m:r>
-              </m:sub>
-            </m:sSub>
-          </m:num>
-          <m:den>
-            <m:sSub>
-              <m:e>
-                <m:r>
-                  <m:t>λ</m:t>
-                </m:r>
-              </m:e>
-              <m:sub>
-                <m:r>
-                  <m:t>1</m:t>
-                </m:r>
-              </m:sub>
-            </m:sSub>
-          </m:den>
-        </m:f>
-        <m:r>
-          <m:t>&gt;</m:t>
-        </m:r>
-        <m:r>
-          <m:t>1</m:t>
-        </m:r>
-      </m:oMath>
-      <w:r>
-        <w:t xml:space="preserve"> </w:t>
-      </w:r>
-      <w:r>
-        <w:t xml:space="preserve">respectively. Lachin and Foulkes (1981) derived a basic equation relating the sample size with the power when examining the risk ratio as follows.</w:t>
+        <w:t xml:space="preserve">, of the two samples. Lachin and Foulkes (1981) derived a basic equation relating the sample size with the power when examining the risk ratio as follows.</w:t>
       </w:r>
     </w:p>
     <w:p>
@@ -21919,244 +21979,7 @@
         </m:f>
       </m:oMath>
       <w:r>
-        <w:t xml:space="preserve">. In these types of scenarios, the variance and power are functions of the expected number of deaths. For a cohort of size</w:t>
-      </w:r>
-      <w:r>
-        <w:t xml:space="preserve"> </w:t>
-      </w:r>
-      <m:oMath>
-        <m:r>
-          <m:t>n</m:t>
-        </m:r>
-      </m:oMath>
-      <w:r>
-        <w:t xml:space="preserve">, the expected number of events can be expressed as</w:t>
-      </w:r>
-      <w:r>
-        <w:t xml:space="preserve"> </w:t>
-      </w:r>
-      <m:oMath>
-        <m:sSub>
-          <m:e>
-            <m:r>
-              <m:t>E</m:t>
-            </m:r>
-          </m:e>
-          <m:sub>
-            <m:r>
-              <m:t>n</m:t>
-            </m:r>
-          </m:sub>
-        </m:sSub>
-        <m:d>
-          <m:dPr>
-            <m:begChr m:val="("/>
-            <m:endChr m:val=")"/>
-            <m:grow/>
-          </m:dPr>
-          <m:e>
-            <m:r>
-              <m:t>D</m:t>
-            </m:r>
-          </m:e>
-        </m:d>
-      </m:oMath>
-      <w:r>
-        <w:t xml:space="preserve">. Let</w:t>
-      </w:r>
-      <w:r>
-        <w:t xml:space="preserve"> </w:t>
-      </w:r>
-      <m:oMath>
-        <m:sSub>
-          <m:e>
-            <m:r>
-              <m:t>δ</m:t>
-            </m:r>
-          </m:e>
-          <m:sub>
-            <m:r>
-              <m:t>i</m:t>
-            </m:r>
-          </m:sub>
-        </m:sSub>
-      </m:oMath>
-      <w:r>
-        <w:t xml:space="preserve"> </w:t>
-      </w:r>
-      <w:r>
-        <w:t xml:space="preserve">be an indicator of whether the</w:t>
-      </w:r>
-      <w:r>
-        <w:t xml:space="preserve"> </w:t>
-      </w:r>
-      <m:oMath>
-        <m:sSup>
-          <m:e>
-            <m:r>
-              <m:t>i</m:t>
-            </m:r>
-          </m:e>
-          <m:sup>
-            <m:r>
-              <m:t>t</m:t>
-            </m:r>
-            <m:r>
-              <m:t>h</m:t>
-            </m:r>
-          </m:sup>
-        </m:sSup>
-      </m:oMath>
-      <w:r>
-        <w:t xml:space="preserve"> </w:t>
-      </w:r>
-      <w:r>
-        <w:t xml:space="preserve">participant experienced the event. Then</w:t>
-      </w:r>
-      <w:r>
-        <w:t xml:space="preserve"> </w:t>
-      </w:r>
-      <m:oMath>
-        <m:sSub>
-          <m:e>
-            <m:r>
-              <m:t>E</m:t>
-            </m:r>
-          </m:e>
-          <m:sub>
-            <m:r>
-              <m:t>n</m:t>
-            </m:r>
-          </m:sub>
-        </m:sSub>
-        <m:d>
-          <m:dPr>
-            <m:begChr m:val="("/>
-            <m:endChr m:val=")"/>
-            <m:grow/>
-          </m:dPr>
-          <m:e>
-            <m:r>
-              <m:t>D</m:t>
-            </m:r>
-          </m:e>
-        </m:d>
-        <m:r>
-          <m:t>=</m:t>
-        </m:r>
-        <m:r>
-          <m:t>n</m:t>
-        </m:r>
-        <m:r>
-          <m:t>E</m:t>
-        </m:r>
-        <m:d>
-          <m:dPr>
-            <m:begChr m:val="("/>
-            <m:endChr m:val=")"/>
-            <m:grow/>
-          </m:dPr>
-          <m:e>
-            <m:r>
-              <m:t>δ</m:t>
-            </m:r>
-            <m:r>
-              <m:t>|</m:t>
-            </m:r>
-            <m:r>
-              <m:t>λ</m:t>
-            </m:r>
-          </m:e>
-        </m:d>
-      </m:oMath>
-      <w:r>
-        <w:t xml:space="preserve"> </w:t>
-      </w:r>
-      <w:r>
-        <w:t xml:space="preserve">and</w:t>
-      </w:r>
-      <w:r>
-        <w:t xml:space="preserve"> </w:t>
-      </w:r>
-      <m:oMath>
-        <m:sSup>
-          <m:e>
-            <m:r>
-              <m:t>σ</m:t>
-            </m:r>
-          </m:e>
-          <m:sup>
-            <m:r>
-              <m:t>2</m:t>
-            </m:r>
-          </m:sup>
-        </m:sSup>
-        <m:d>
-          <m:dPr>
-            <m:begChr m:val="("/>
-            <m:endChr m:val=")"/>
-            <m:grow/>
-          </m:dPr>
-          <m:e>
-            <m:r>
-              <m:t>λ</m:t>
-            </m:r>
-          </m:e>
-        </m:d>
-        <m:r>
-          <m:t>=</m:t>
-        </m:r>
-        <m:f>
-          <m:fPr>
-            <m:type m:val="bar"/>
-          </m:fPr>
-          <m:num>
-            <m:sSup>
-              <m:e>
-                <m:r>
-                  <m:t>λ</m:t>
-                </m:r>
-              </m:e>
-              <m:sup>
-                <m:r>
-                  <m:t>2</m:t>
-                </m:r>
-              </m:sup>
-            </m:sSup>
-          </m:num>
-          <m:den>
-            <m:r>
-              <m:t>n</m:t>
-            </m:r>
-            <m:r>
-              <m:t>E</m:t>
-            </m:r>
-            <m:d>
-              <m:dPr>
-                <m:begChr m:val="("/>
-                <m:endChr m:val=")"/>
-                <m:grow/>
-              </m:dPr>
-              <m:e>
-                <m:r>
-                  <m:t>δ</m:t>
-                </m:r>
-                <m:r>
-                  <m:t>|</m:t>
-                </m:r>
-                <m:r>
-                  <m:t>λ</m:t>
-                </m:r>
-              </m:e>
-            </m:d>
-          </m:den>
-        </m:f>
-      </m:oMath>
-      <w:r>
-        <w:t xml:space="preserve"> </w:t>
-      </w:r>
-      <w:r>
-        <w:t xml:space="preserve">(Lachin, 1986). Therefore, for a sample of size N,</w:t>
+        <w:t xml:space="preserve">. The</w:t>
       </w:r>
       <w:r>
         <w:t xml:space="preserve"> </w:t>
@@ -22165,460 +21988,12 @@
         <m:r>
           <m:t>ϕ</m:t>
         </m:r>
-        <m:d>
-          <m:dPr>
-            <m:begChr m:val="("/>
-            <m:endChr m:val=")"/>
-            <m:grow/>
-          </m:dPr>
-          <m:e>
-            <m:r>
-              <m:t>λ</m:t>
-            </m:r>
-          </m:e>
-        </m:d>
-      </m:oMath>
-      <w:r>
-        <w:t xml:space="preserve"> </w:t>
-      </w:r>
-      <w:r>
-        <w:t xml:space="preserve">can be expressed as follows:</w:t>
-      </w:r>
-    </w:p>
-    <w:p>
-      <w:pPr>
-        <w:pStyle w:val="BodyText"/>
-      </w:pPr>
-      <m:oMathPara>
-        <m:oMathParaPr>
-          <m:jc m:val="center"/>
-        </m:oMathParaPr>
-        <m:oMath>
-          <m:m>
-            <m:mPr>
-              <m:baseJc m:val="center"/>
-              <m:plcHide m:val="1"/>
-              <m:mcs>
-                <m:mc>
-                  <m:mcPr>
-                    <m:mcJc m:val="right"/>
-                    <m:count m:val="1"/>
-                  </m:mcPr>
-                </m:mc>
-                <m:mc>
-                  <m:mcPr>
-                    <m:mcJc m:val="left"/>
-                    <m:count m:val="1"/>
-                  </m:mcPr>
-                </m:mc>
-              </m:mcs>
-            </m:mPr>
-            <m:mr>
-              <m:e>
-                <m:sSup>
-                  <m:e>
-                    <m:r>
-                      <m:t>σ</m:t>
-                    </m:r>
-                  </m:e>
-                  <m:sup>
-                    <m:r>
-                      <m:t>2</m:t>
-                    </m:r>
-                  </m:sup>
-                </m:sSup>
-                <m:d>
-                  <m:dPr>
-                    <m:begChr m:val="("/>
-                    <m:endChr m:val=")"/>
-                    <m:grow/>
-                  </m:dPr>
-                  <m:e>
-                    <m:r>
-                      <m:t>λ</m:t>
-                    </m:r>
-                  </m:e>
-                </m:d>
-              </m:e>
-              <m:e>
-                <m:r>
-                  <m:t>=</m:t>
-                </m:r>
-                <m:f>
-                  <m:fPr>
-                    <m:type m:val="bar"/>
-                  </m:fPr>
-                  <m:num>
-                    <m:r>
-                      <m:t>ϕ</m:t>
-                    </m:r>
-                    <m:d>
-                      <m:dPr>
-                        <m:begChr m:val="("/>
-                        <m:endChr m:val=")"/>
-                        <m:grow/>
-                      </m:dPr>
-                      <m:e>
-                        <m:r>
-                          <m:t>λ</m:t>
-                        </m:r>
-                      </m:e>
-                    </m:d>
-                  </m:num>
-                  <m:den>
-                    <m:r>
-                      <m:t>N</m:t>
-                    </m:r>
-                  </m:den>
-                </m:f>
-              </m:e>
-            </m:mr>
-            <m:mr>
-              <m:e>
-                <m:f>
-                  <m:fPr>
-                    <m:type m:val="bar"/>
-                  </m:fPr>
-                  <m:num>
-                    <m:sSup>
-                      <m:e>
-                        <m:r>
-                          <m:t>λ</m:t>
-                        </m:r>
-                      </m:e>
-                      <m:sup>
-                        <m:r>
-                          <m:t>2</m:t>
-                        </m:r>
-                      </m:sup>
-                    </m:sSup>
-                  </m:num>
-                  <m:den>
-                    <m:r>
-                      <m:t>N</m:t>
-                    </m:r>
-                    <m:r>
-                      <m:t>E</m:t>
-                    </m:r>
-                    <m:d>
-                      <m:dPr>
-                        <m:begChr m:val="("/>
-                        <m:endChr m:val=")"/>
-                        <m:grow/>
-                      </m:dPr>
-                      <m:e>
-                        <m:r>
-                          <m:t>δ</m:t>
-                        </m:r>
-                        <m:r>
-                          <m:t>|</m:t>
-                        </m:r>
-                        <m:r>
-                          <m:t>λ</m:t>
-                        </m:r>
-                      </m:e>
-                    </m:d>
-                  </m:den>
-                </m:f>
-              </m:e>
-              <m:e>
-                <m:r>
-                  <m:t>=</m:t>
-                </m:r>
-                <m:f>
-                  <m:fPr>
-                    <m:type m:val="bar"/>
-                  </m:fPr>
-                  <m:num>
-                    <m:r>
-                      <m:t>ϕ</m:t>
-                    </m:r>
-                    <m:d>
-                      <m:dPr>
-                        <m:begChr m:val="("/>
-                        <m:endChr m:val=")"/>
-                        <m:grow/>
-                      </m:dPr>
-                      <m:e>
-                        <m:r>
-                          <m:t>λ</m:t>
-                        </m:r>
-                      </m:e>
-                    </m:d>
-                  </m:num>
-                  <m:den>
-                    <m:r>
-                      <m:t>N</m:t>
-                    </m:r>
-                  </m:den>
-                </m:f>
-              </m:e>
-            </m:mr>
-            <m:mr>
-              <m:e>
-                <m:r>
-                  <m:t>ϕ</m:t>
-                </m:r>
-                <m:d>
-                  <m:dPr>
-                    <m:begChr m:val="("/>
-                    <m:endChr m:val=")"/>
-                    <m:grow/>
-                  </m:dPr>
-                  <m:e>
-                    <m:r>
-                      <m:t>λ</m:t>
-                    </m:r>
-                  </m:e>
-                </m:d>
-              </m:e>
-              <m:e>
-                <m:r>
-                  <m:t>=</m:t>
-                </m:r>
-                <m:f>
-                  <m:fPr>
-                    <m:type m:val="bar"/>
-                  </m:fPr>
-                  <m:num>
-                    <m:r>
-                      <m:t>N</m:t>
-                    </m:r>
-                    <m:sSup>
-                      <m:e>
-                        <m:r>
-                          <m:t>λ</m:t>
-                        </m:r>
-                      </m:e>
-                      <m:sup>
-                        <m:r>
-                          <m:t>2</m:t>
-                        </m:r>
-                      </m:sup>
-                    </m:sSup>
-                  </m:num>
-                  <m:den>
-                    <m:r>
-                      <m:t>N</m:t>
-                    </m:r>
-                    <m:r>
-                      <m:t>E</m:t>
-                    </m:r>
-                    <m:d>
-                      <m:dPr>
-                        <m:begChr m:val="("/>
-                        <m:endChr m:val=")"/>
-                        <m:grow/>
-                      </m:dPr>
-                      <m:e>
-                        <m:r>
-                          <m:t>δ</m:t>
-                        </m:r>
-                        <m:r>
-                          <m:t>|</m:t>
-                        </m:r>
-                        <m:r>
-                          <m:t>λ</m:t>
-                        </m:r>
-                      </m:e>
-                    </m:d>
-                  </m:den>
-                </m:f>
-              </m:e>
-            </m:mr>
-            <m:mr>
-              <m:e>
-                <m:r>
-                  <m:t>ϕ</m:t>
-                </m:r>
-                <m:d>
-                  <m:dPr>
-                    <m:begChr m:val="("/>
-                    <m:endChr m:val=")"/>
-                    <m:grow/>
-                  </m:dPr>
-                  <m:e>
-                    <m:r>
-                      <m:t>λ</m:t>
-                    </m:r>
-                  </m:e>
-                </m:d>
-              </m:e>
-              <m:e>
-                <m:r>
-                  <m:t>=</m:t>
-                </m:r>
-                <m:f>
-                  <m:fPr>
-                    <m:type m:val="bar"/>
-                  </m:fPr>
-                  <m:num>
-                    <m:sSup>
-                      <m:e>
-                        <m:r>
-                          <m:t>λ</m:t>
-                        </m:r>
-                      </m:e>
-                      <m:sup>
-                        <m:r>
-                          <m:t>2</m:t>
-                        </m:r>
-                      </m:sup>
-                    </m:sSup>
-                  </m:num>
-                  <m:den>
-                    <m:r>
-                      <m:t>E</m:t>
-                    </m:r>
-                    <m:d>
-                      <m:dPr>
-                        <m:begChr m:val="("/>
-                        <m:endChr m:val=")"/>
-                        <m:grow/>
-                      </m:dPr>
-                      <m:e>
-                        <m:r>
-                          <m:t>δ</m:t>
-                        </m:r>
-                        <m:r>
-                          <m:t>|</m:t>
-                        </m:r>
-                        <m:r>
-                          <m:t>λ</m:t>
-                        </m:r>
-                      </m:e>
-                    </m:d>
-                  </m:den>
-                </m:f>
-              </m:e>
-            </m:mr>
-            <m:mr>
-              <m:e>
-                <m:r>
-                  <m:t>ϕ</m:t>
-                </m:r>
-                <m:d>
-                  <m:dPr>
-                    <m:begChr m:val="("/>
-                    <m:endChr m:val=")"/>
-                    <m:grow/>
-                  </m:dPr>
-                  <m:e>
-                    <m:r>
-                      <m:t>λ</m:t>
-                    </m:r>
-                  </m:e>
-                </m:d>
-              </m:e>
-              <m:e>
-                <m:r>
-                  <m:t>=</m:t>
-                </m:r>
-                <m:sSup>
-                  <m:e>
-                    <m:r>
-                      <m:t>λ</m:t>
-                    </m:r>
-                  </m:e>
-                  <m:sup>
-                    <m:r>
-                      <m:t>2</m:t>
-                    </m:r>
-                  </m:sup>
-                </m:sSup>
-                <m:r>
-                  <m:t>E</m:t>
-                </m:r>
-                <m:sSup>
-                  <m:e>
-                    <m:d>
-                      <m:dPr>
-                        <m:begChr m:val="("/>
-                        <m:endChr m:val=")"/>
-                        <m:grow/>
-                      </m:dPr>
-                      <m:e>
-                        <m:r>
-                          <m:t>δ</m:t>
-                        </m:r>
-                        <m:r>
-                          <m:t>|</m:t>
-                        </m:r>
-                        <m:r>
-                          <m:t>λ</m:t>
-                        </m:r>
-                      </m:e>
-                    </m:d>
-                  </m:e>
-                  <m:sup>
-                    <m:r>
-                      <m:t>−</m:t>
-                    </m:r>
-                    <m:r>
-                      <m:t>1</m:t>
-                    </m:r>
-                  </m:sup>
-                </m:sSup>
-              </m:e>
-            </m:mr>
-          </m:m>
-        </m:oMath>
-      </m:oMathPara>
-    </w:p>
-    <w:p>
-      <w:pPr>
-        <w:pStyle w:val="FirstParagraph"/>
-      </w:pPr>
-      <w:r>
-        <w:t xml:space="preserve">The expected number of events</w:t>
-      </w:r>
-      <w:r>
-        <w:t xml:space="preserve"> </w:t>
-      </w:r>
-      <m:oMath>
         <m:r>
-          <m:t>E</m:t>
+          <m:t>(</m:t>
         </m:r>
-        <m:d>
-          <m:dPr>
-            <m:begChr m:val="("/>
-            <m:endChr m:val=")"/>
-            <m:grow/>
-          </m:dPr>
-          <m:e>
-            <m:r>
-              <m:t>δ</m:t>
-            </m:r>
-            <m:r>
-              <m:t>|</m:t>
-            </m:r>
-            <m:r>
-              <m:t>λ</m:t>
-            </m:r>
-          </m:e>
-        </m:d>
-      </m:oMath>
-      <w:r>
-        <w:t xml:space="preserve"> </w:t>
-      </w:r>
-      <w:r>
-        <w:t xml:space="preserve">component of the</w:t>
-      </w:r>
-      <w:r>
-        <w:t xml:space="preserve"> </w:t>
-      </w:r>
-      <m:oMath>
         <m:r>
-          <m:t>ϕ</m:t>
+          <m:t>)</m:t>
         </m:r>
-        <m:d>
-          <m:dPr>
-            <m:begChr m:val="("/>
-            <m:endChr m:val=")"/>
-            <m:grow/>
-          </m:dPr>
-          <m:e/>
-        </m:d>
       </m:oMath>
       <w:r>
         <w:t xml:space="preserve"> </w:t>
@@ -22794,7 +22169,7 @@
         <w:t xml:space="preserve"> </w:t>
       </w:r>
       <w:r>
-        <w:t xml:space="preserve">is the duration of recruitment. It may also be the case that entry into the study doesn't occur uniformly and instead occurs at an exponential rate, either convex or concave. In this case, let</w:t>
+        <w:t xml:space="preserve">is the duration of recruitment. It may also be the case that entry into the study doesn't occur uniformly and instead occurs at an exponential rate, either convex or concave, during that time. In this case, let</w:t>
       </w:r>
       <w:r>
         <w:t xml:space="preserve"> </w:t>
@@ -26365,7 +25740,7 @@
       <w:pPr>
         <w:pStyle w:val="Heading3"/>
       </w:pPr>
-      <w:bookmarkStart w:id="72" w:name="inputs-and-outputs"/>
+      <w:bookmarkStart w:id="72" w:name="inputs-and-outputs-4"/>
       <w:bookmarkEnd w:id="72"/>
       <w:r>
         <w:t xml:space="preserve">3.5.3 Inputs and Outputs</w:t>
@@ -26606,7 +25981,7 @@
         <w:t xml:space="preserve"> </w:t>
       </w:r>
       <w:r>
-        <w:t xml:space="preserve">Although the original collection of MGUS data in Olmsted County, MN was not aimed at examining death rates, the secondary assay of serum FLC levels specifically examined the association of FLC levels and death. For the purposes of this example, male participants will be divided by the median</w:t>
+        <w:t xml:space="preserve">Although the original collection of MGUS data in Olmsted County, MN was not aimed at examining death rates, the secondary assay of serum FLC levels specifically examined the association of FLC levels and death. Suppose the power of the secondary assay to detect the difference in death rates among participants with and without MGUS is being calculated. Based on the information provided by the study, it lasted around 15 years with recruitment occurring throughout. For the sake of this example, recruitment will assumed to have occurred uniformly throughout the 15 year study. The sample allocation ratio can be estimated as the number of participants with MGUS divided by the number of participants without MGUS,</w:t>
       </w:r>
       <w:r>
         <w:t xml:space="preserve"> </w:t>
@@ -26618,209 +25993,12 @@
           </m:fPr>
           <m:num>
             <m:r>
-              <m:t>κ</m:t>
+              <m:t>115</m:t>
             </m:r>
           </m:num>
           <m:den>
             <m:r>
-              <m:t>λ</m:t>
-            </m:r>
-          </m:den>
-        </m:f>
-      </m:oMath>
-      <w:r>
-        <w:t xml:space="preserve"> </w:t>
-      </w:r>
-      <w:r>
-        <w:t xml:space="preserve">rate of</w:t>
-      </w:r>
-      <w:r>
-        <w:t xml:space="preserve"> </w:t>
-      </w:r>
-      <m:oMath>
-        <m:r>
-          <m:t>0.86</m:t>
-        </m:r>
-      </m:oMath>
-      <w:r>
-        <w:t xml:space="preserve">. Suppose the power to detect the difference between hazard rates for participants in the upper half</w:t>
-      </w:r>
-      <w:r>
-        <w:t xml:space="preserve"> </w:t>
-      </w:r>
-      <m:oMath>
-        <m:d>
-          <m:dPr>
-            <m:begChr m:val="("/>
-            <m:endChr m:val=")"/>
-            <m:grow/>
-          </m:dPr>
-          <m:e>
-            <m:f>
-              <m:fPr>
-                <m:type m:val="bar"/>
-              </m:fPr>
-              <m:num>
-                <m:r>
-                  <m:t>κ</m:t>
-                </m:r>
-              </m:num>
-              <m:den>
-                <m:r>
-                  <m:t>λ</m:t>
-                </m:r>
-              </m:den>
-            </m:f>
-            <m:r>
-              <m:t>≥</m:t>
-            </m:r>
-            <m:r>
-              <m:t>0.86</m:t>
-            </m:r>
-          </m:e>
-        </m:d>
-      </m:oMath>
-      <w:r>
-        <w:t xml:space="preserve"> </w:t>
-      </w:r>
-      <w:r>
-        <w:t xml:space="preserve">and participants in the lower half</w:t>
-      </w:r>
-      <w:r>
-        <w:t xml:space="preserve"> </w:t>
-      </w:r>
-      <m:oMath>
-        <m:d>
-          <m:dPr>
-            <m:begChr m:val="("/>
-            <m:endChr m:val=")"/>
-            <m:grow/>
-          </m:dPr>
-          <m:e>
-            <m:f>
-              <m:fPr>
-                <m:type m:val="bar"/>
-              </m:fPr>
-              <m:num>
-                <m:r>
-                  <m:t>κ</m:t>
-                </m:r>
-              </m:num>
-              <m:den>
-                <m:r>
-                  <m:t>λ</m:t>
-                </m:r>
-              </m:den>
-            </m:f>
-            <m:r>
-              <m:t>&lt;</m:t>
-            </m:r>
-            <m:r>
-              <m:t>0.86</m:t>
-            </m:r>
-          </m:e>
-        </m:d>
-      </m:oMath>
-      <w:r>
-        <w:t xml:space="preserve"> </w:t>
-      </w:r>
-      <w:r>
-        <w:t xml:space="preserve">of</w:t>
-      </w:r>
-      <w:r>
-        <w:t xml:space="preserve"> </w:t>
-      </w:r>
-      <m:oMath>
-        <m:f>
-          <m:fPr>
-            <m:type m:val="bar"/>
-          </m:fPr>
-          <m:num>
-            <m:r>
-              <m:t>κ</m:t>
-            </m:r>
-          </m:num>
-          <m:den>
-            <m:r>
-              <m:t>λ</m:t>
-            </m:r>
-          </m:den>
-        </m:f>
-      </m:oMath>
-      <w:r>
-        <w:t xml:space="preserve"> </w:t>
-      </w:r>
-      <w:r>
-        <w:t xml:space="preserve">rates. Based on the information provided by the study, it lasted about 15 years with recruitment occurring throughout. For the sake of this example, recruitment will be assumed to have occurred uniformly throughout the 15 year study. The sample allocation ratio can be estimated as the number of male participants in the upper half of</w:t>
-      </w:r>
-      <w:r>
-        <w:t xml:space="preserve"> </w:t>
-      </w:r>
-      <m:oMath>
-        <m:f>
-          <m:fPr>
-            <m:type m:val="bar"/>
-          </m:fPr>
-          <m:num>
-            <m:r>
-              <m:t>κ</m:t>
-            </m:r>
-          </m:num>
-          <m:den>
-            <m:r>
-              <m:t>λ</m:t>
-            </m:r>
-          </m:den>
-        </m:f>
-      </m:oMath>
-      <w:r>
-        <w:t xml:space="preserve"> </w:t>
-      </w:r>
-      <w:r>
-        <w:t xml:space="preserve">rates divided by the number of participants in the lower half of</w:t>
-      </w:r>
-      <w:r>
-        <w:t xml:space="preserve"> </w:t>
-      </w:r>
-      <m:oMath>
-        <m:f>
-          <m:fPr>
-            <m:type m:val="bar"/>
-          </m:fPr>
-          <m:num>
-            <m:r>
-              <m:t>κ</m:t>
-            </m:r>
-          </m:num>
-          <m:den>
-            <m:r>
-              <m:t>λ</m:t>
-            </m:r>
-          </m:den>
-        </m:f>
-      </m:oMath>
-      <w:r>
-        <w:t xml:space="preserve"> </w:t>
-      </w:r>
-      <w:r>
-        <w:t xml:space="preserve">rates,</w:t>
-      </w:r>
-      <w:r>
-        <w:t xml:space="preserve"> </w:t>
-      </w:r>
-      <m:oMath>
-        <m:f>
-          <m:fPr>
-            <m:type m:val="bar"/>
-          </m:fPr>
-          <m:num>
-            <m:r>
-              <m:t>1841</m:t>
-            </m:r>
-          </m:num>
-          <m:den>
-            <m:r>
-              <m:t>1683</m:t>
+              <m:t>7759</m:t>
             </m:r>
           </m:den>
         </m:f>
@@ -26828,11 +26006,11 @@
           <m:t>=</m:t>
         </m:r>
         <m:r>
-          <m:t>1.09</m:t>
+          <m:t>0.01</m:t>
         </m:r>
       </m:oMath>
       <w:r>
-        <w:t xml:space="preserve">. The death rate per year for both groups can be estimated as 0.04 for participants in the upper half and 0.03 for participants in the lower half. Since, in this case, the events have already been observed, the censor rates for both groups is zero. There were 3524 male participants in the study. Assuming a 0.05 significance level, the power of the study can be calculated as follows:</w:t>
+        <w:t xml:space="preserve">. The death rate per year for both groups can be estimated as 0.01 for participants with MGUS and 0.03 for participants without MGUS. The censoring rate for each group can also be determined by calculating the percentage of participants that did not die in each group, 0.86 and 0.72 for participants with and without MGUS respectively. There were 7874 participants in the study. Assuming a 0.05 significance level, the power of the study can be calculated as follows:</w:t>
       </w:r>
     </w:p>
     <w:p>
@@ -26880,7 +26058,7 @@
         </w:numPr>
       </w:pPr>
       <w:r>
-        <w:t xml:space="preserve">Sample Allocation Ratio: 1.09</w:t>
+        <w:t xml:space="preserve">Sample Allocation Ratio: 0.01</w:t>
       </w:r>
     </w:p>
     <w:p>
@@ -26892,7 +26070,7 @@
         </w:numPr>
       </w:pPr>
       <w:r>
-        <w:t xml:space="preserve">Target Event Rate: 0.04 (death rate per year)</w:t>
+        <w:t xml:space="preserve">Target Event Rate: 0.01 (death rate per year)</w:t>
       </w:r>
     </w:p>
     <w:p>
@@ -26916,7 +26094,7 @@
         </w:numPr>
       </w:pPr>
       <w:r>
-        <w:t xml:space="preserve">Target Censoring Rate: 0</w:t>
+        <w:t xml:space="preserve">Target Censoring Rate: 0.86</w:t>
       </w:r>
     </w:p>
     <w:p>
@@ -26928,7 +26106,7 @@
         </w:numPr>
       </w:pPr>
       <w:r>
-        <w:t xml:space="preserve">Reference Censoring Rate: 0</w:t>
+        <w:t xml:space="preserve">Reference Censoring Rate: 0.72</w:t>
       </w:r>
     </w:p>
     <w:p>
@@ -26952,7 +26130,7 @@
         </w:numPr>
       </w:pPr>
       <w:r>
-        <w:t xml:space="preserve">Total Sample Size: 3524</w:t>
+        <w:t xml:space="preserve">Total Sample Size: 7874</w:t>
       </w:r>
     </w:p>
     <w:p>
@@ -26960,7 +26138,7 @@
         <w:pStyle w:val="FirstParagraph"/>
       </w:pPr>
       <w:r>
-        <w:t xml:space="preserve">Based on the values entered, the study would have 99% power.</w:t>
+        <w:t xml:space="preserve">Based on the values entered, the study would have 62% power.</w:t>
       </w:r>
     </w:p>
     <w:p>
@@ -26977,68 +26155,7 @@
         <w:t xml:space="preserve"> </w:t>
       </w:r>
       <w:r>
-        <w:t xml:space="preserve">Suppose, instead of examining the death rates among male participants, a new study is being designed to examine the same measures among female participants. This will dichtomize women into</w:t>
-      </w:r>
-      <w:r>
-        <w:t xml:space="preserve"> </w:t>
-      </w:r>
-      <m:oMath>
-        <m:f>
-          <m:fPr>
-            <m:type m:val="bar"/>
-          </m:fPr>
-          <m:num>
-            <m:r>
-              <m:t>κ</m:t>
-            </m:r>
-          </m:num>
-          <m:den>
-            <m:r>
-              <m:t>λ</m:t>
-            </m:r>
-          </m:den>
-        </m:f>
-        <m:r>
-          <m:t>&gt;</m:t>
-        </m:r>
-        <m:r>
-          <m:t>0.83</m:t>
-        </m:r>
-      </m:oMath>
-      <w:r>
-        <w:t xml:space="preserve"> </w:t>
-      </w:r>
-      <w:r>
-        <w:t xml:space="preserve">or</w:t>
-      </w:r>
-      <w:r>
-        <w:t xml:space="preserve"> </w:t>
-      </w:r>
-      <m:oMath>
-        <m:f>
-          <m:fPr>
-            <m:type m:val="bar"/>
-          </m:fPr>
-          <m:num>
-            <m:r>
-              <m:t>κ</m:t>
-            </m:r>
-          </m:num>
-          <m:den>
-            <m:r>
-              <m:t>λ</m:t>
-            </m:r>
-          </m:den>
-        </m:f>
-        <m:r>
-          <m:t>≤</m:t>
-        </m:r>
-        <m:r>
-          <m:t>0.83</m:t>
-        </m:r>
-      </m:oMath>
-      <w:r>
-        <w:t xml:space="preserve">. It will be a similar 15 year study with recruitment instead only occuriring during the first four years with an expected exponentially decaying rate of entry of</w:t>
+        <w:t xml:space="preserve">Since the power of the secondary assay is relatively small, suppose a new study is being designed to specifically examine death rates of participants with and without MGUS. Suppose the study will again last fifteen years this time with recruitment occurring during the first four years with an expected exponentially decaying rate of entry, say</w:t>
       </w:r>
       <w:r>
         <w:t xml:space="preserve"> </w:t>
@@ -27058,7 +26175,7 @@
         </m:r>
       </m:oMath>
       <w:r>
-        <w:t xml:space="preserve">. The death rates can be estimated at 0.03 for women in the upper half and 0.02 for women in the lower half. Suppose 10% of events with be censored in each group. If it is desired that both groups have the same number of participants using a 0.05 significance level and 80% power, the the toatl number of participants required to be recruited for the study can be calculated as follows:</w:t>
+        <w:t xml:space="preserve">. The death rates from above, 0.01 for participants with MGUS and 0.03 for participants without MGUS, can be used as estimates. A similar amount of censoring is expected as in the original study, say 75% of each group. If the same number of participants in each of the groups is desired in order to compare the death rates with a 0.05 significance level and 80% power, the total number of participants required in the study can be calculated as follows:</w:t>
       </w:r>
     </w:p>
     <w:p>
@@ -27142,7 +26259,7 @@
         </w:numPr>
       </w:pPr>
       <w:r>
-        <w:t xml:space="preserve">Target Event Rate: 0.03 (death rate per year)</w:t>
+        <w:t xml:space="preserve">Target Event Rate: 0.01 (death rate per year)</w:t>
       </w:r>
     </w:p>
     <w:p>
@@ -27154,7 +26271,7 @@
         </w:numPr>
       </w:pPr>
       <w:r>
-        <w:t xml:space="preserve">Reference Event Rate: 0.02 (death rate per year)</w:t>
+        <w:t xml:space="preserve">Reference Event Rate: 0.03 (death rate per year)</w:t>
       </w:r>
     </w:p>
     <w:p>
@@ -27166,7 +26283,7 @@
         </w:numPr>
       </w:pPr>
       <w:r>
-        <w:t xml:space="preserve">Target Censoring Rate: 0.1</w:t>
+        <w:t xml:space="preserve">Target Censoring Rate: 0.75</w:t>
       </w:r>
     </w:p>
     <w:p>
@@ -27178,7 +26295,7 @@
         </w:numPr>
       </w:pPr>
       <w:r>
-        <w:t xml:space="preserve">Reference Censoring Rate: 0.1</w:t>
+        <w:t xml:space="preserve">Reference Censoring Rate: 0.75</w:t>
       </w:r>
     </w:p>
     <w:p>
@@ -27210,68 +26327,7 @@
         <w:pStyle w:val="FirstParagraph"/>
       </w:pPr>
       <w:r>
-        <w:t xml:space="preserve">Based on the values entered, a total sample size of 816 female participants is required, i.e. 408 participants with</w:t>
-      </w:r>
-      <w:r>
-        <w:t xml:space="preserve"> </w:t>
-      </w:r>
-      <m:oMath>
-        <m:f>
-          <m:fPr>
-            <m:type m:val="bar"/>
-          </m:fPr>
-          <m:num>
-            <m:r>
-              <m:t>κ</m:t>
-            </m:r>
-          </m:num>
-          <m:den>
-            <m:r>
-              <m:t>λ</m:t>
-            </m:r>
-          </m:den>
-        </m:f>
-        <m:r>
-          <m:t>&gt;</m:t>
-        </m:r>
-        <m:r>
-          <m:t>0.83</m:t>
-        </m:r>
-      </m:oMath>
-      <w:r>
-        <w:t xml:space="preserve"> </w:t>
-      </w:r>
-      <w:r>
-        <w:t xml:space="preserve">and 408 participants with</w:t>
-      </w:r>
-      <w:r>
-        <w:t xml:space="preserve"> </w:t>
-      </w:r>
-      <m:oMath>
-        <m:f>
-          <m:fPr>
-            <m:type m:val="bar"/>
-          </m:fPr>
-          <m:num>
-            <m:r>
-              <m:t>κ</m:t>
-            </m:r>
-          </m:num>
-          <m:den>
-            <m:r>
-              <m:t>λ</m:t>
-            </m:r>
-          </m:den>
-        </m:f>
-        <m:r>
-          <m:t>≤</m:t>
-        </m:r>
-        <m:r>
-          <m:t>0.83</m:t>
-        </m:r>
-      </m:oMath>
-      <w:r>
-        <w:t xml:space="preserve">.</w:t>
+        <w:t xml:space="preserve">Based on the values entered, a total sample size of 1022 participants is required, i.e. 511 participants with MGUS and 511 participants without MGUS.</w:t>
       </w:r>
     </w:p>
     <w:p>
@@ -27984,25 +27040,6 @@
             <w:rStyle w:val="Hyperlink"/>
           </w:rPr>
           <w:t xml:space="preserve">https://doi.org/10.14740/jocmr2802w</w:t>
-        </w:r>
-      </w:hyperlink>
-    </w:p>
-    <w:p>
-      <w:pPr>
-        <w:pStyle w:val="BodyText"/>
-      </w:pPr>
-      <w:r>
-        <w:t xml:space="preserve">Turley, R., BSN, MSN, &amp; Walton-Ziegler, O., MS, PA-C. (n.d.). Free Light Chains (Blood). Retrieved September 18, 2017, from</w:t>
-      </w:r>
-      <w:r>
-        <w:t xml:space="preserve"> </w:t>
-      </w:r>
-      <w:hyperlink r:id="rId103">
-        <w:r>
-          <w:rPr>
-            <w:rStyle w:val="Hyperlink"/>
-          </w:rPr>
-          <w:t xml:space="preserve">https://www.urmc.rochester.edu/encyclopedia/content.aspx?contenttypeid=167&amp;contentid=serum_free_light_chains</w:t>
         </w:r>
       </w:hyperlink>
     </w:p>
@@ -28114,7 +27151,7 @@
     </w:lvl>
   </w:abstractNum>
   <w:abstractNum w:abstractNumId="990">
-    <w:nsid w:val="a1c603e9"/>
+    <w:nsid w:val="bee718b9"/>
     <w:multiLevelType w:val="multilevel"/>
     <w:lvl w:ilvl="0">
       <w:numFmt w:val="bullet"/>
@@ -28195,7 +27232,7 @@
     </w:lvl>
   </w:abstractNum>
   <w:abstractNum w:abstractNumId="991">
-    <w:nsid w:val="72b5b1b0"/>
+    <w:nsid w:val="f5f9d0e5"/>
     <w:multiLevelType w:val="multilevel"/>
     <w:lvl w:ilvl="0">
       <w:numFmt w:val="bullet"/>

</xml_diff>